<commit_message>
Updated Pickup Delivery Route Document
</commit_message>
<xml_diff>
--- a/thesis/Pickup and Delivery Route Generation using Genetic Algorithm manuscript/Pickup and Delivery Route Generation using Genetic Algorithm.docx
+++ b/thesis/Pickup and Delivery Route Generation using Genetic Algorithm manuscript/Pickup and Delivery Route Generation using Genetic Algorithm.docx
@@ -3,352 +3,1056 @@
 <w:document xmlns:wpc="http://schemas.microsoft.com/office/word/2010/wordprocessingCanvas" xmlns:cx="http://schemas.microsoft.com/office/drawing/2014/chartex" xmlns:cx1="http://schemas.microsoft.com/office/drawing/2015/9/8/chartex" xmlns:cx2="http://schemas.microsoft.com/office/drawing/2015/10/21/chartex" xmlns:cx3="http://schemas.microsoft.com/office/drawing/2016/5/9/chartex" xmlns:cx4="http://schemas.microsoft.com/office/drawing/2016/5/10/chartex" xmlns:cx5="http://schemas.microsoft.com/office/drawing/2016/5/11/chartex" xmlns:cx6="http://schemas.microsoft.com/office/drawing/2016/5/12/chartex" xmlns:cx7="http://schemas.microsoft.com/office/drawing/2016/5/13/chartex" xmlns:cx8="http://schemas.microsoft.com/office/drawing/2016/5/14/chartex" xmlns:mc="http://schemas.openxmlformats.org/markup-compatibility/2006" xmlns:aink="http://schemas.microsoft.com/office/drawing/2016/ink" xmlns:am3d="http://schemas.microsoft.com/office/drawing/2017/model3d" xmlns:o="urn:schemas-microsoft-com:office:office" xmlns:r="http://schemas.openxmlformats.org/officeDocument/2006/relationships" xmlns:m="http://schemas.openxmlformats.org/officeDocument/2006/math" xmlns:v="urn:schemas-microsoft-com:vml" xmlns:wp14="http://schemas.microsoft.com/office/word/2010/wordprocessingDrawing" xmlns:wp="http://schemas.openxmlformats.org/drawingml/2006/wordprocessingDrawing" xmlns:w10="urn:schemas-microsoft-com:office:word" xmlns:w="http://schemas.openxmlformats.org/wordprocessingml/2006/main" xmlns:w14="http://schemas.microsoft.com/office/word/2010/wordml" xmlns:w15="http://schemas.microsoft.com/office/word/2012/wordml" xmlns:w16cid="http://schemas.microsoft.com/office/word/2016/wordml/cid" xmlns:w16se="http://schemas.microsoft.com/office/word/2015/wordml/symex" xmlns:wpg="http://schemas.microsoft.com/office/word/2010/wordprocessingGroup" xmlns:wpi="http://schemas.microsoft.com/office/word/2010/wordprocessingInk" xmlns:wne="http://schemas.microsoft.com/office/word/2006/wordml" xmlns:wps="http://schemas.microsoft.com/office/word/2010/wordprocessingShape" mc:Ignorable="w14 w15 w16se w16cid wp14">
   <w:body>
     <w:p>
-      <w:r>
+      <w:pPr>
+        <w:jc w:val="center"/>
+        <w:rPr>
+          <w:rFonts w:ascii="Arial" w:hAnsi="Arial" w:cs="Arial"/>
+          <w:b/>
+        </w:rPr>
+      </w:pPr>
+    </w:p>
+    <w:p>
+      <w:pPr>
+        <w:jc w:val="center"/>
+        <w:rPr>
+          <w:rFonts w:ascii="Arial" w:hAnsi="Arial" w:cs="Arial"/>
+          <w:b/>
+        </w:rPr>
+      </w:pPr>
+      <w:r>
+        <w:rPr>
+          <w:rFonts w:ascii="Arial" w:hAnsi="Arial" w:cs="Arial"/>
+          <w:b/>
+        </w:rPr>
         <w:t>Pickup and Delivery Route Generation Using Genetic Algorithm</w:t>
       </w:r>
+    </w:p>
+    <w:p>
+      <w:pPr>
+        <w:spacing w:line="360" w:lineRule="auto"/>
+        <w:rPr>
+          <w:rFonts w:ascii="Arial" w:hAnsi="Arial" w:cs="Arial"/>
+        </w:rPr>
+      </w:pPr>
+    </w:p>
+    <w:p>
+      <w:pPr>
+        <w:spacing w:line="360" w:lineRule="auto"/>
+        <w:jc w:val="center"/>
+        <w:rPr>
+          <w:rFonts w:ascii="Arial" w:eastAsia="Calibri" w:hAnsi="Arial" w:cs="Arial"/>
+          <w:lang w:val="en-PH"/>
+        </w:rPr>
+      </w:pPr>
+    </w:p>
+    <w:p>
+      <w:pPr>
+        <w:spacing w:line="360" w:lineRule="auto"/>
+        <w:jc w:val="center"/>
+        <w:rPr>
+          <w:rFonts w:ascii="Arial" w:eastAsia="Calibri" w:hAnsi="Arial" w:cs="Arial"/>
+          <w:lang w:val="en-PH"/>
+        </w:rPr>
+      </w:pPr>
+    </w:p>
+    <w:p>
+      <w:pPr>
+        <w:spacing w:line="360" w:lineRule="auto"/>
+        <w:jc w:val="center"/>
+        <w:rPr>
+          <w:rFonts w:ascii="Arial" w:eastAsia="Calibri" w:hAnsi="Arial" w:cs="Arial"/>
+          <w:lang w:val="en-PH"/>
+        </w:rPr>
+      </w:pPr>
+      <w:r>
+        <w:rPr>
+          <w:rFonts w:ascii="Arial" w:eastAsia="Calibri" w:hAnsi="Arial" w:cs="Arial"/>
+          <w:lang w:val="en-PH"/>
+        </w:rPr>
+        <w:t xml:space="preserve">A Thesis </w:t>
+      </w:r>
+      <w:r>
+        <w:rPr>
+          <w:rFonts w:ascii="Arial" w:eastAsia="Calibri" w:hAnsi="Arial" w:cs="Arial"/>
+          <w:lang w:val="en-PH"/>
+        </w:rPr>
+        <w:br/>
+        <w:t>Presented to the Faculty of the</w:t>
+      </w:r>
+      <w:r>
+        <w:rPr>
+          <w:rFonts w:ascii="Arial" w:eastAsia="Calibri" w:hAnsi="Arial" w:cs="Arial"/>
+          <w:lang w:val="en-PH"/>
+        </w:rPr>
+        <w:br/>
+        <w:t>College of Computer and Information Sciences</w:t>
+      </w:r>
+      <w:r>
+        <w:rPr>
+          <w:rFonts w:ascii="Arial" w:eastAsia="Calibri" w:hAnsi="Arial" w:cs="Arial"/>
+          <w:lang w:val="en-PH"/>
+        </w:rPr>
+        <w:br/>
+        <w:t>Polytechnic University of the Philippines</w:t>
+      </w:r>
+    </w:p>
+    <w:p>
+      <w:pPr>
+        <w:spacing w:line="360" w:lineRule="auto"/>
+        <w:jc w:val="center"/>
+        <w:rPr>
+          <w:rFonts w:ascii="Arial" w:eastAsia="Calibri" w:hAnsi="Arial" w:cs="Arial"/>
+          <w:lang w:val="en-PH"/>
+        </w:rPr>
+      </w:pPr>
+      <w:r>
+        <w:rPr>
+          <w:rFonts w:ascii="Arial" w:eastAsia="Calibri" w:hAnsi="Arial" w:cs="Arial"/>
+          <w:lang w:val="en-PH"/>
+        </w:rPr>
+        <w:t xml:space="preserve">In </w:t>
+      </w:r>
+      <w:r>
+        <w:rPr>
+          <w:rFonts w:ascii="Arial" w:eastAsia="Calibri" w:hAnsi="Arial" w:cs="Arial"/>
+          <w:lang w:val="en-PH"/>
+        </w:rPr>
+        <w:t xml:space="preserve">Partial </w:t>
+      </w:r>
+      <w:r>
+        <w:rPr>
+          <w:rFonts w:ascii="Arial" w:eastAsia="Calibri" w:hAnsi="Arial" w:cs="Arial"/>
+          <w:lang w:val="en-PH"/>
+        </w:rPr>
+        <w:t>Fulfilment</w:t>
+      </w:r>
+      <w:r>
+        <w:rPr>
+          <w:rFonts w:ascii="Arial" w:eastAsia="Calibri" w:hAnsi="Arial" w:cs="Arial"/>
+          <w:lang w:val="en-PH"/>
+        </w:rPr>
+        <w:br/>
+        <w:t>of the Requirements for the Degree</w:t>
+      </w:r>
+    </w:p>
+    <w:p>
+      <w:pPr>
+        <w:spacing w:line="360" w:lineRule="auto"/>
+        <w:jc w:val="center"/>
+        <w:rPr>
+          <w:rFonts w:ascii="Arial" w:eastAsia="Calibri" w:hAnsi="Arial" w:cs="Arial"/>
+          <w:lang w:val="en-PH"/>
+        </w:rPr>
+      </w:pPr>
+      <w:r>
+        <w:rPr>
+          <w:rFonts w:ascii="Arial" w:eastAsia="Calibri" w:hAnsi="Arial" w:cs="Arial"/>
+          <w:lang w:val="en-PH"/>
+        </w:rPr>
+        <w:t>Bachelor of Science in Computer Science</w:t>
+      </w:r>
+    </w:p>
+    <w:p>
+      <w:pPr>
+        <w:spacing w:line="360" w:lineRule="auto"/>
+        <w:jc w:val="center"/>
+        <w:rPr>
+          <w:rFonts w:ascii="Arial" w:eastAsia="Calibri" w:hAnsi="Arial" w:cs="Arial"/>
+          <w:lang w:val="en-PH"/>
+        </w:rPr>
+      </w:pPr>
+    </w:p>
+    <w:p>
+      <w:pPr>
+        <w:spacing w:line="360" w:lineRule="auto"/>
+        <w:jc w:val="center"/>
+        <w:rPr>
+          <w:rFonts w:ascii="Arial" w:eastAsia="Calibri" w:hAnsi="Arial" w:cs="Arial"/>
+          <w:lang w:val="en-PH"/>
+        </w:rPr>
+      </w:pPr>
+    </w:p>
+    <w:p>
+      <w:pPr>
+        <w:spacing w:line="360" w:lineRule="auto"/>
+        <w:jc w:val="center"/>
+        <w:rPr>
+          <w:rFonts w:ascii="Arial" w:eastAsia="Calibri" w:hAnsi="Arial" w:cs="Arial"/>
+          <w:lang w:val="en-PH"/>
+        </w:rPr>
+      </w:pPr>
+    </w:p>
+    <w:p>
+      <w:pPr>
+        <w:spacing w:after="0" w:line="360" w:lineRule="auto"/>
+        <w:jc w:val="center"/>
+        <w:rPr>
+          <w:rFonts w:ascii="Arial" w:hAnsi="Arial" w:cs="Arial"/>
+          <w:b/>
+        </w:rPr>
+      </w:pPr>
+    </w:p>
+    <w:p>
+      <w:pPr>
+        <w:spacing w:after="0" w:line="360" w:lineRule="auto"/>
+        <w:jc w:val="center"/>
+        <w:rPr>
+          <w:rFonts w:ascii="Arial" w:hAnsi="Arial" w:cs="Arial"/>
+          <w:b/>
+        </w:rPr>
+      </w:pPr>
+    </w:p>
+    <w:p>
+      <w:pPr>
+        <w:spacing w:after="0" w:line="360" w:lineRule="auto"/>
+        <w:jc w:val="center"/>
+        <w:rPr>
+          <w:rFonts w:ascii="Arial" w:hAnsi="Arial" w:cs="Arial"/>
+          <w:b/>
+        </w:rPr>
+      </w:pPr>
+    </w:p>
+    <w:p>
+      <w:pPr>
+        <w:spacing w:after="0" w:line="360" w:lineRule="auto"/>
+        <w:jc w:val="center"/>
+        <w:rPr>
+          <w:rFonts w:ascii="Arial" w:hAnsi="Arial" w:cs="Arial"/>
+          <w:b/>
+        </w:rPr>
+      </w:pPr>
+    </w:p>
+    <w:p>
+      <w:pPr>
+        <w:spacing w:after="0" w:line="360" w:lineRule="auto"/>
+        <w:jc w:val="center"/>
+        <w:rPr>
+          <w:rFonts w:ascii="Arial" w:hAnsi="Arial" w:cs="Arial"/>
+          <w:b/>
+        </w:rPr>
+      </w:pPr>
+    </w:p>
+    <w:p>
+      <w:pPr>
+        <w:spacing w:after="0" w:line="360" w:lineRule="auto"/>
+        <w:jc w:val="center"/>
+        <w:rPr>
+          <w:rFonts w:ascii="Arial" w:hAnsi="Arial" w:cs="Arial"/>
+          <w:b/>
+        </w:rPr>
+      </w:pPr>
+    </w:p>
+    <w:p>
+      <w:pPr>
+        <w:spacing w:after="0" w:line="360" w:lineRule="auto"/>
+        <w:jc w:val="center"/>
+        <w:rPr>
+          <w:rFonts w:ascii="Arial" w:hAnsi="Arial" w:cs="Arial"/>
+        </w:rPr>
+      </w:pPr>
+    </w:p>
+    <w:p>
+      <w:pPr>
+        <w:spacing w:after="0" w:line="360" w:lineRule="auto"/>
+        <w:jc w:val="center"/>
+        <w:rPr>
+          <w:rFonts w:ascii="Arial" w:hAnsi="Arial" w:cs="Arial"/>
+        </w:rPr>
+      </w:pPr>
+      <w:proofErr w:type="spellStart"/>
+      <w:r>
+        <w:rPr>
+          <w:rFonts w:ascii="Arial" w:hAnsi="Arial" w:cs="Arial"/>
+        </w:rPr>
+        <w:t>Baleta</w:t>
+      </w:r>
+      <w:proofErr w:type="spellEnd"/>
+      <w:r>
+        <w:rPr>
+          <w:rFonts w:ascii="Arial" w:hAnsi="Arial" w:cs="Arial"/>
+        </w:rPr>
+        <w:t>, Gabriel Mori</w:t>
+      </w:r>
+    </w:p>
+    <w:p>
+      <w:pPr>
+        <w:spacing w:after="0" w:line="360" w:lineRule="auto"/>
+        <w:jc w:val="center"/>
+        <w:rPr>
+          <w:rFonts w:ascii="Arial" w:hAnsi="Arial" w:cs="Arial"/>
+        </w:rPr>
+      </w:pPr>
+      <w:r>
+        <w:rPr>
+          <w:rFonts w:ascii="Arial" w:hAnsi="Arial" w:cs="Arial"/>
+        </w:rPr>
+        <w:t>Pajanustan, Joven</w:t>
+      </w:r>
+    </w:p>
+    <w:p>
+      <w:pPr>
+        <w:jc w:val="both"/>
+        <w:rPr>
+          <w:rFonts w:ascii="Arial" w:hAnsi="Arial" w:cs="Arial"/>
+        </w:rPr>
+      </w:pPr>
+    </w:p>
+    <w:p>
+      <w:pPr>
+        <w:jc w:val="both"/>
+        <w:rPr>
+          <w:rFonts w:ascii="Arial" w:hAnsi="Arial" w:cs="Arial"/>
+        </w:rPr>
+      </w:pPr>
+    </w:p>
+    <w:p>
+      <w:pPr>
+        <w:jc w:val="both"/>
+        <w:rPr>
+          <w:rFonts w:ascii="Arial" w:hAnsi="Arial" w:cs="Arial"/>
+        </w:rPr>
+      </w:pPr>
     </w:p>
     <w:p/>
     <w:p/>
+    <w:p>
+      <w:pPr>
+        <w:pStyle w:val="Heading1"/>
+        <w:spacing w:line="360" w:lineRule="auto"/>
+        <w:rPr>
+          <w:rFonts w:cs="Arial"/>
+          <w:sz w:val="22"/>
+          <w:szCs w:val="22"/>
+        </w:rPr>
+      </w:pPr>
+      <w:bookmarkStart w:id="0" w:name="_Toc447533723"/>
+      <w:r>
+        <w:rPr>
+          <w:rFonts w:cs="Arial"/>
+          <w:noProof/>
+          <w:sz w:val="22"/>
+          <w:szCs w:val="22"/>
+        </w:rPr>
+        <w:lastRenderedPageBreak/>
+        <mc:AlternateContent>
+          <mc:Choice Requires="wps">
+            <w:drawing>
+              <wp:anchor distT="0" distB="0" distL="114300" distR="114300" simplePos="0" relativeHeight="251659264" behindDoc="0" locked="0" layoutInCell="1" allowOverlap="1" wp14:anchorId="5485F011" wp14:editId="3157A587">
+                <wp:simplePos x="0" y="0"/>
+                <wp:positionH relativeFrom="column">
+                  <wp:posOffset>5490029</wp:posOffset>
+                </wp:positionH>
+                <wp:positionV relativeFrom="paragraph">
+                  <wp:posOffset>-236039</wp:posOffset>
+                </wp:positionV>
+                <wp:extent cx="290285" cy="290286"/>
+                <wp:effectExtent l="0" t="0" r="14605" b="14605"/>
+                <wp:wrapNone/>
+                <wp:docPr id="27" name="Rectangle 27"/>
+                <wp:cNvGraphicFramePr/>
+                <a:graphic xmlns:a="http://schemas.openxmlformats.org/drawingml/2006/main">
+                  <a:graphicData uri="http://schemas.microsoft.com/office/word/2010/wordprocessingShape">
+                    <wps:wsp>
+                      <wps:cNvSpPr/>
+                      <wps:spPr>
+                        <a:xfrm>
+                          <a:off x="0" y="0"/>
+                          <a:ext cx="290285" cy="290286"/>
+                        </a:xfrm>
+                        <a:prstGeom prst="rect">
+                          <a:avLst/>
+                        </a:prstGeom>
+                        <a:solidFill>
+                          <a:schemeClr val="bg1"/>
+                        </a:solidFill>
+                        <a:ln>
+                          <a:solidFill>
+                            <a:schemeClr val="bg1"/>
+                          </a:solidFill>
+                        </a:ln>
+                      </wps:spPr>
+                      <wps:style>
+                        <a:lnRef idx="2">
+                          <a:schemeClr val="accent6"/>
+                        </a:lnRef>
+                        <a:fillRef idx="1">
+                          <a:schemeClr val="lt1"/>
+                        </a:fillRef>
+                        <a:effectRef idx="0">
+                          <a:schemeClr val="accent6"/>
+                        </a:effectRef>
+                        <a:fontRef idx="minor">
+                          <a:schemeClr val="dk1"/>
+                        </a:fontRef>
+                      </wps:style>
+                      <wps:bodyPr rot="0" spcFirstLastPara="0" vertOverflow="overflow" horzOverflow="overflow" vert="horz" wrap="square" lIns="91440" tIns="45720" rIns="91440" bIns="45720" numCol="1" spcCol="0" rtlCol="0" fromWordArt="0" anchor="ctr" anchorCtr="0" forceAA="0" compatLnSpc="1">
+                        <a:prstTxWarp prst="textNoShape">
+                          <a:avLst/>
+                        </a:prstTxWarp>
+                        <a:noAutofit/>
+                      </wps:bodyPr>
+                    </wps:wsp>
+                  </a:graphicData>
+                </a:graphic>
+              </wp:anchor>
+            </w:drawing>
+          </mc:Choice>
+          <mc:Fallback>
+            <w:pict>
+              <v:rect w14:anchorId="78C10734" id="Rectangle 27" o:spid="_x0000_s1026" style="position:absolute;margin-left:432.3pt;margin-top:-18.6pt;width:22.85pt;height:22.85pt;z-index:251659264;visibility:visible;mso-wrap-style:square;mso-wrap-distance-left:9pt;mso-wrap-distance-top:0;mso-wrap-distance-right:9pt;mso-wrap-distance-bottom:0;mso-position-horizontal:absolute;mso-position-horizontal-relative:text;mso-position-vertical:absolute;mso-position-vertical-relative:text;v-text-anchor:middle" o:gfxdata="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" fillcolor="white [3212]" strokecolor="white [3212]" strokeweight="1pt"/>
+            </w:pict>
+          </mc:Fallback>
+        </mc:AlternateContent>
+      </w:r>
+      <w:r>
+        <w:rPr>
+          <w:rFonts w:cs="Arial"/>
+          <w:sz w:val="22"/>
+          <w:szCs w:val="22"/>
+        </w:rPr>
+        <w:t xml:space="preserve">CHAPTER 1 </w:t>
+      </w:r>
+      <w:r>
+        <w:rPr>
+          <w:rFonts w:cs="Arial"/>
+          <w:sz w:val="22"/>
+          <w:szCs w:val="22"/>
+        </w:rPr>
+        <w:t xml:space="preserve">                                                                                                                                            The Problem a</w:t>
+      </w:r>
+      <w:r>
+        <w:rPr>
+          <w:rFonts w:cs="Arial"/>
+          <w:sz w:val="22"/>
+          <w:szCs w:val="22"/>
+        </w:rPr>
+        <w:t>nd Its Background</w:t>
+      </w:r>
+      <w:bookmarkEnd w:id="0"/>
+    </w:p>
+    <w:p>
+      <w:pPr>
+        <w:spacing w:line="360" w:lineRule="auto"/>
+        <w:jc w:val="both"/>
+        <w:rPr>
+          <w:rFonts w:ascii="Arial" w:hAnsi="Arial" w:cs="Arial"/>
+        </w:rPr>
+      </w:pPr>
+      <w:r>
+        <w:rPr>
+          <w:rFonts w:ascii="Arial" w:hAnsi="Arial" w:cs="Arial"/>
+        </w:rPr>
+        <w:tab/>
+      </w:r>
+      <w:r>
+        <w:rPr>
+          <w:rFonts w:ascii="Arial" w:hAnsi="Arial" w:cs="Arial"/>
+        </w:rPr>
+        <w:t>This chapter mainly discusses the background of the study, statement of the problem, the conceptual framework and the scope and limitation about the research. It also includes the introduction, hypothesis, significance of the study and the definition of terms used. It does provide information the conceptualization of this study.</w:t>
+      </w:r>
+    </w:p>
+    <w:p>
+      <w:pPr>
+        <w:spacing w:line="360" w:lineRule="auto"/>
+        <w:jc w:val="both"/>
+        <w:rPr>
+          <w:rFonts w:ascii="Arial" w:hAnsi="Arial" w:cs="Arial"/>
+        </w:rPr>
+      </w:pPr>
+    </w:p>
+    <w:p>
+      <w:pPr>
+        <w:rPr>
+          <w:rFonts w:ascii="Arial" w:eastAsiaTheme="majorEastAsia" w:hAnsi="Arial" w:cstheme="majorBidi"/>
+          <w:b/>
+        </w:rPr>
+      </w:pPr>
+      <w:r>
+        <w:rPr>
+          <w:rFonts w:ascii="Arial" w:eastAsiaTheme="majorEastAsia" w:hAnsi="Arial" w:cstheme="majorBidi"/>
+          <w:b/>
+        </w:rPr>
+        <w:t xml:space="preserve">1.1 </w:t>
+      </w:r>
+      <w:r>
+        <w:rPr>
+          <w:rFonts w:ascii="Arial" w:eastAsiaTheme="majorEastAsia" w:hAnsi="Arial" w:cstheme="majorBidi"/>
+          <w:b/>
+        </w:rPr>
+        <w:t>I</w:t>
+      </w:r>
+      <w:r>
+        <w:rPr>
+          <w:rFonts w:ascii="Arial" w:eastAsiaTheme="majorEastAsia" w:hAnsi="Arial" w:cstheme="majorBidi"/>
+          <w:b/>
+        </w:rPr>
+        <w:t>NTRODUCTION</w:t>
+      </w:r>
+    </w:p>
+    <w:p>
+      <w:pPr>
+        <w:spacing w:line="360" w:lineRule="auto"/>
+        <w:ind w:firstLine="720"/>
+        <w:jc w:val="both"/>
+        <w:rPr>
+          <w:rFonts w:ascii="Arial" w:eastAsiaTheme="minorEastAsia" w:hAnsi="Arial" w:cs="Arial"/>
+          <w:color w:val="000000" w:themeColor="text1"/>
+          <w:shd w:val="clear" w:color="auto" w:fill="FFFFFF"/>
+        </w:rPr>
+      </w:pPr>
+      <w:r>
+        <w:rPr>
+          <w:rFonts w:ascii="Arial" w:eastAsiaTheme="minorEastAsia" w:hAnsi="Arial" w:cs="Arial"/>
+          <w:color w:val="000000" w:themeColor="text1"/>
+          <w:shd w:val="clear" w:color="auto" w:fill="FFFFFF"/>
+        </w:rPr>
+        <w:t xml:space="preserve">In today’s industries, large scale companies are now applying E-commerce as a tool for convenience for people, e-commerce is a transaction of buying or selling online, like Amazon, Zalora, </w:t>
+      </w:r>
+      <w:proofErr w:type="spellStart"/>
+      <w:r>
+        <w:rPr>
+          <w:rFonts w:ascii="Arial" w:eastAsiaTheme="minorEastAsia" w:hAnsi="Arial" w:cs="Arial"/>
+          <w:color w:val="000000" w:themeColor="text1"/>
+          <w:shd w:val="clear" w:color="auto" w:fill="FFFFFF"/>
+        </w:rPr>
+        <w:t>Lazada</w:t>
+      </w:r>
+      <w:proofErr w:type="spellEnd"/>
+      <w:r>
+        <w:rPr>
+          <w:rFonts w:ascii="Arial" w:eastAsiaTheme="minorEastAsia" w:hAnsi="Arial" w:cs="Arial"/>
+          <w:color w:val="000000" w:themeColor="text1"/>
+          <w:shd w:val="clear" w:color="auto" w:fill="FFFFFF"/>
+        </w:rPr>
+        <w:t xml:space="preserve">, Alibaba etc. but with the further use of e-commerce, logistic businesses are having trouble with the demand. </w:t>
+      </w:r>
+    </w:p>
+    <w:p>
+      <w:pPr>
+        <w:spacing w:line="360" w:lineRule="auto"/>
+        <w:jc w:val="both"/>
+        <w:rPr>
+          <w:rFonts w:ascii="Arial" w:eastAsiaTheme="minorEastAsia" w:hAnsi="Arial" w:cs="Arial"/>
+          <w:color w:val="000000" w:themeColor="text1"/>
+          <w:shd w:val="clear" w:color="auto" w:fill="FFFFFF"/>
+        </w:rPr>
+      </w:pPr>
+      <w:r>
+        <w:rPr>
+          <w:rFonts w:ascii="Arial" w:eastAsiaTheme="minorEastAsia" w:hAnsi="Arial" w:cs="Arial"/>
+          <w:color w:val="000000" w:themeColor="text1"/>
+          <w:shd w:val="clear" w:color="auto" w:fill="FFFFFF"/>
+        </w:rPr>
+        <w:tab/>
+        <w:t>In this study, the researchers hope to develop a mobile-based app to generate an optimize route for pickup and delivery with time window, therefore reducing the cost for this logistic business in each trip. a system that is fully automated and time-efficient.</w:t>
+      </w:r>
+      <w:r>
+        <w:rPr>
+          <w:rFonts w:ascii="Arial" w:eastAsiaTheme="minorEastAsia" w:hAnsi="Arial" w:cs="Arial"/>
+          <w:color w:val="000000" w:themeColor="text1"/>
+          <w:shd w:val="clear" w:color="auto" w:fill="FFFFFF"/>
+        </w:rPr>
+        <w:tab/>
+        <w:t>Using Genetic Algorithm, the researchers think that it is feasible to be implemented in this type of problem.</w:t>
+      </w:r>
+    </w:p>
+    <w:p>
+      <w:pPr>
+        <w:spacing w:line="360" w:lineRule="auto"/>
+        <w:jc w:val="both"/>
+        <w:rPr>
+          <w:rFonts w:ascii="Arial" w:eastAsiaTheme="minorEastAsia" w:hAnsi="Arial" w:cs="Arial"/>
+          <w:color w:val="000000" w:themeColor="text1"/>
+          <w:shd w:val="clear" w:color="auto" w:fill="FFFFFF"/>
+        </w:rPr>
+      </w:pPr>
+    </w:p>
+    <w:p>
+      <w:pPr>
+        <w:rPr>
+          <w:rFonts w:ascii="Arial" w:eastAsiaTheme="majorEastAsia" w:hAnsi="Arial" w:cstheme="majorBidi"/>
+          <w:b/>
+        </w:rPr>
+      </w:pPr>
+      <w:r>
+        <w:rPr>
+          <w:rFonts w:ascii="Arial" w:eastAsiaTheme="majorEastAsia" w:hAnsi="Arial" w:cstheme="majorBidi"/>
+          <w:b/>
+        </w:rPr>
+        <w:t>1.2 BACKGROUND OF THE STUDY</w:t>
+      </w:r>
+    </w:p>
+    <w:p>
+      <w:pPr>
+        <w:spacing w:line="360" w:lineRule="auto"/>
+        <w:ind w:firstLine="720"/>
+        <w:jc w:val="both"/>
+        <w:rPr>
+          <w:rFonts w:ascii="Arial" w:eastAsiaTheme="minorEastAsia" w:hAnsi="Arial" w:cs="Arial"/>
+          <w:color w:val="000000" w:themeColor="text1"/>
+          <w:shd w:val="clear" w:color="auto" w:fill="FFFFFF"/>
+        </w:rPr>
+      </w:pPr>
+      <w:r>
+        <w:rPr>
+          <w:rFonts w:ascii="Arial" w:eastAsiaTheme="minorEastAsia" w:hAnsi="Arial" w:cs="Arial"/>
+          <w:color w:val="000000" w:themeColor="text1"/>
+          <w:shd w:val="clear" w:color="auto" w:fill="FFFFFF"/>
+        </w:rPr>
+        <w:t>e-Commerce industry faces several logistics challenges and it is not just about the lack of standardization in postal addresses. One of the major challenge is the logistical complexity, which consumes huge amount of capital and time to solve it. Small deliveries to many places causes complex routing problems. Deliveries are time-bound and are restricted to time periods and certain routes. Due to the dispersed customer location, it is difficult for the delivery guys to find the customer location</w:t>
+      </w:r>
+    </w:p>
+    <w:p>
+      <w:pPr>
+        <w:spacing w:line="360" w:lineRule="auto"/>
+        <w:ind w:firstLine="720"/>
+        <w:jc w:val="both"/>
+        <w:rPr>
+          <w:rFonts w:ascii="Arial" w:eastAsiaTheme="minorEastAsia" w:hAnsi="Arial" w:cs="Arial"/>
+          <w:color w:val="000000" w:themeColor="text1"/>
+          <w:shd w:val="clear" w:color="auto" w:fill="FFFFFF"/>
+        </w:rPr>
+      </w:pPr>
+      <w:r>
+        <w:rPr>
+          <w:rFonts w:ascii="Arial" w:eastAsiaTheme="minorEastAsia" w:hAnsi="Arial" w:cs="Arial"/>
+          <w:color w:val="000000" w:themeColor="text1"/>
+          <w:shd w:val="clear" w:color="auto" w:fill="FFFFFF"/>
+        </w:rPr>
+        <w:t>Companies operating in logistics industry face unique challenges as delivery guys operate in vast territories. The challenge</w:t>
+      </w:r>
+      <w:r>
+        <w:rPr>
+          <w:rFonts w:ascii="Arial" w:eastAsiaTheme="minorEastAsia" w:hAnsi="Arial" w:cs="Arial"/>
+          <w:color w:val="000000" w:themeColor="text1"/>
+          <w:shd w:val="clear" w:color="auto" w:fill="FFFFFF"/>
+        </w:rPr>
+        <w:t xml:space="preserve">s these companies face include: No real-time coordination, </w:t>
+      </w:r>
+      <w:r>
+        <w:rPr>
+          <w:rFonts w:ascii="Arial" w:eastAsiaTheme="minorEastAsia" w:hAnsi="Arial" w:cs="Arial"/>
+          <w:color w:val="000000" w:themeColor="text1"/>
+          <w:shd w:val="clear" w:color="auto" w:fill="FFFFFF"/>
+        </w:rPr>
+        <w:t>Ine</w:t>
+      </w:r>
+      <w:r>
+        <w:rPr>
+          <w:rFonts w:ascii="Arial" w:eastAsiaTheme="minorEastAsia" w:hAnsi="Arial" w:cs="Arial"/>
+          <w:color w:val="000000" w:themeColor="text1"/>
+          <w:shd w:val="clear" w:color="auto" w:fill="FFFFFF"/>
+        </w:rPr>
+        <w:t xml:space="preserve">ffective technology application, Admin work, </w:t>
+      </w:r>
+      <w:r>
+        <w:rPr>
+          <w:rFonts w:ascii="Arial" w:eastAsiaTheme="minorEastAsia" w:hAnsi="Arial" w:cs="Arial"/>
+          <w:color w:val="000000" w:themeColor="text1"/>
+          <w:shd w:val="clear" w:color="auto" w:fill="FFFFFF"/>
+        </w:rPr>
+        <w:t>Locating customer ad</w:t>
+      </w:r>
+      <w:r>
+        <w:rPr>
+          <w:rFonts w:ascii="Arial" w:eastAsiaTheme="minorEastAsia" w:hAnsi="Arial" w:cs="Arial"/>
+          <w:color w:val="000000" w:themeColor="text1"/>
+          <w:shd w:val="clear" w:color="auto" w:fill="FFFFFF"/>
+        </w:rPr>
+        <w:t xml:space="preserve">dresses, </w:t>
+      </w:r>
+      <w:r>
+        <w:rPr>
+          <w:rFonts w:ascii="Arial" w:eastAsiaTheme="minorEastAsia" w:hAnsi="Arial" w:cs="Arial"/>
+          <w:color w:val="000000" w:themeColor="text1"/>
+          <w:shd w:val="clear" w:color="auto" w:fill="FFFFFF"/>
+        </w:rPr>
+        <w:t>Visibility of field workforce</w:t>
+      </w:r>
+    </w:p>
+    <w:p>
+      <w:pPr>
+        <w:spacing w:line="360" w:lineRule="auto"/>
+        <w:ind w:firstLine="720"/>
+        <w:jc w:val="both"/>
+        <w:rPr>
+          <w:rFonts w:ascii="Arial" w:eastAsiaTheme="minorEastAsia" w:hAnsi="Arial" w:cs="Arial"/>
+          <w:color w:val="000000" w:themeColor="text1"/>
+          <w:shd w:val="clear" w:color="auto" w:fill="FFFFFF"/>
+        </w:rPr>
+      </w:pPr>
+      <w:r>
+        <w:rPr>
+          <w:rFonts w:ascii="Arial" w:eastAsiaTheme="minorEastAsia" w:hAnsi="Arial" w:cs="Arial"/>
+          <w:color w:val="000000" w:themeColor="text1"/>
+          <w:shd w:val="clear" w:color="auto" w:fill="FFFFFF"/>
+        </w:rPr>
+        <w:t xml:space="preserve">Time equals money in any business and to be honest, managing the field workforce in this competitive environment can be complicated. It is difficult to keep track of </w:t>
+      </w:r>
+      <w:proofErr w:type="gramStart"/>
+      <w:r>
+        <w:rPr>
+          <w:rFonts w:ascii="Arial" w:eastAsiaTheme="minorEastAsia" w:hAnsi="Arial" w:cs="Arial"/>
+          <w:color w:val="000000" w:themeColor="text1"/>
+          <w:shd w:val="clear" w:color="auto" w:fill="FFFFFF"/>
+        </w:rPr>
+        <w:t>each and every</w:t>
+      </w:r>
+      <w:proofErr w:type="gramEnd"/>
+      <w:r>
+        <w:rPr>
+          <w:rFonts w:ascii="Arial" w:eastAsiaTheme="minorEastAsia" w:hAnsi="Arial" w:cs="Arial"/>
+          <w:color w:val="000000" w:themeColor="text1"/>
+          <w:shd w:val="clear" w:color="auto" w:fill="FFFFFF"/>
+        </w:rPr>
+        <w:t xml:space="preserve"> driver or delivery boy which in turn results in inefficiency and late deliveries.</w:t>
+      </w:r>
+    </w:p>
+    <w:p>
+      <w:pPr>
+        <w:spacing w:line="360" w:lineRule="auto"/>
+        <w:jc w:val="both"/>
+        <w:rPr>
+          <w:rFonts w:ascii="Arial" w:eastAsiaTheme="minorEastAsia" w:hAnsi="Arial" w:cs="Arial"/>
+          <w:color w:val="000000" w:themeColor="text1"/>
+          <w:shd w:val="clear" w:color="auto" w:fill="FFFFFF"/>
+        </w:rPr>
+      </w:pPr>
+    </w:p>
+    <w:p>
+      <w:pPr>
+        <w:spacing w:line="360" w:lineRule="auto"/>
+        <w:ind w:firstLine="720"/>
+        <w:jc w:val="both"/>
+        <w:rPr>
+          <w:rFonts w:ascii="Arial" w:eastAsiaTheme="minorEastAsia" w:hAnsi="Arial" w:cs="Arial"/>
+          <w:color w:val="000000" w:themeColor="text1"/>
+          <w:shd w:val="clear" w:color="auto" w:fill="FFFFFF"/>
+        </w:rPr>
+      </w:pPr>
+      <w:r>
+        <w:rPr>
+          <w:rFonts w:ascii="Arial" w:eastAsiaTheme="minorEastAsia" w:hAnsi="Arial" w:cs="Arial"/>
+          <w:color w:val="000000" w:themeColor="text1"/>
+          <w:shd w:val="clear" w:color="auto" w:fill="FFFFFF"/>
+        </w:rPr>
+        <w:t>The genetic algorithm is a method for solving both constrained and unconstrained optimization problems that is based on natural selection, the process that drives biological evolution. The genetic algorithm repeatedly modifies a population of individual solutions. At each step, the genetic algorithm selects individuals at random from the current population to be parents and uses them to produce the children for the next generation. Over successive generations, the population "evolves" toward an optimal solution. You can apply the genetic algorithm to solve a variety of optimization problems that are not well suited for standard optimization algorithms, including problems in which the objective function is discontinuous, nondifferentiable, stochastic, or highly nonlinear. The genetic algorithm can address problems of mixed integer programming, where some components are restricted to be integer-valued.</w:t>
+      </w:r>
+    </w:p>
+    <w:p>
+      <w:pPr>
+        <w:spacing w:line="360" w:lineRule="auto"/>
+        <w:jc w:val="both"/>
+        <w:rPr>
+          <w:rFonts w:ascii="Arial" w:eastAsiaTheme="minorEastAsia" w:hAnsi="Arial" w:cs="Arial"/>
+          <w:color w:val="000000" w:themeColor="text1"/>
+          <w:shd w:val="clear" w:color="auto" w:fill="FFFFFF"/>
+        </w:rPr>
+      </w:pPr>
+      <w:r>
+        <w:rPr>
+          <w:rFonts w:ascii="Arial" w:eastAsiaTheme="minorEastAsia" w:hAnsi="Arial" w:cs="Arial"/>
+          <w:color w:val="000000" w:themeColor="text1"/>
+          <w:shd w:val="clear" w:color="auto" w:fill="FFFFFF"/>
+        </w:rPr>
+        <w:t>The genetic algorithm uses three main types of rules at each step to create the next generation from the current population: Selection rules select the individuals, called parents, that contribute to the population at the next gener</w:t>
+      </w:r>
+      <w:r>
+        <w:rPr>
+          <w:rFonts w:ascii="Arial" w:eastAsiaTheme="minorEastAsia" w:hAnsi="Arial" w:cs="Arial"/>
+          <w:color w:val="000000" w:themeColor="text1"/>
+          <w:shd w:val="clear" w:color="auto" w:fill="FFFFFF"/>
+        </w:rPr>
+        <w:t>ation.</w:t>
+      </w:r>
+      <w:r>
+        <w:rPr>
+          <w:rFonts w:ascii="Arial" w:eastAsiaTheme="minorEastAsia" w:hAnsi="Arial" w:cs="Arial"/>
+          <w:color w:val="000000" w:themeColor="text1"/>
+          <w:shd w:val="clear" w:color="auto" w:fill="FFFFFF"/>
+        </w:rPr>
+        <w:t xml:space="preserve"> Crossover rules combine two parents to form ch</w:t>
+      </w:r>
+      <w:r>
+        <w:rPr>
+          <w:rFonts w:ascii="Arial" w:eastAsiaTheme="minorEastAsia" w:hAnsi="Arial" w:cs="Arial"/>
+          <w:color w:val="000000" w:themeColor="text1"/>
+          <w:shd w:val="clear" w:color="auto" w:fill="FFFFFF"/>
+        </w:rPr>
+        <w:t xml:space="preserve">ildren for the next generation. </w:t>
+      </w:r>
+      <w:r>
+        <w:rPr>
+          <w:rFonts w:ascii="Arial" w:eastAsiaTheme="minorEastAsia" w:hAnsi="Arial" w:cs="Arial"/>
+          <w:color w:val="000000" w:themeColor="text1"/>
+          <w:shd w:val="clear" w:color="auto" w:fill="FFFFFF"/>
+        </w:rPr>
+        <w:t>Mutation rules apply random changes to individual parents to form children.</w:t>
+      </w:r>
+    </w:p>
     <w:p/>
-    <w:p/>
-    <w:p/>
-    <w:p/>
-    <w:p/>
-    <w:p/>
-    <w:p/>
-    <w:p/>
-    <w:p/>
-    <w:p/>
-    <w:p/>
-    <w:p/>
-    <w:p/>
-    <w:p/>
-    <w:p/>
-    <w:p/>
-    <w:p/>
-    <w:p/>
-    <w:p/>
-    <w:p/>
-    <w:p/>
-    <w:p/>
-    <w:p/>
-    <w:p/>
-    <w:p/>
-    <w:p/>
-    <w:p>
-      <w:r>
-        <w:lastRenderedPageBreak/>
-        <w:t>Introduction</w:t>
-      </w:r>
-    </w:p>
-    <w:p>
-      <w:r>
-        <w:tab/>
-      </w:r>
-    </w:p>
-    <w:p>
-      <w:r>
-        <w:t>In today’s industries, l</w:t>
-      </w:r>
-      <w:r>
-        <w:t xml:space="preserve">arge scale </w:t>
-      </w:r>
-      <w:r>
-        <w:t xml:space="preserve">companies are now applying E-commerce </w:t>
-      </w:r>
-      <w:r>
-        <w:t>as a tool for convenience for people, e-commerce is a transaction of buying or selling online, like Amazo</w:t>
-      </w:r>
-      <w:r>
-        <w:t xml:space="preserve">n, Zalora, </w:t>
-      </w:r>
-      <w:proofErr w:type="spellStart"/>
-      <w:r>
-        <w:t>Lazada</w:t>
-      </w:r>
-      <w:proofErr w:type="spellEnd"/>
-      <w:r>
-        <w:t xml:space="preserve">, Alibaba etc. </w:t>
-      </w:r>
-      <w:r>
-        <w:t xml:space="preserve">but with the further use of e-commerce, logistic businesses are having trouble with the demand. </w:t>
-      </w:r>
-    </w:p>
-    <w:p>
-      <w:r>
-        <w:tab/>
-        <w:t>In this study, the researchers hope to develop a mobile</w:t>
-      </w:r>
-      <w:r>
-        <w:t xml:space="preserve">-based app to generate an optimize route for pickup </w:t>
-      </w:r>
-      <w:r>
-        <w:t xml:space="preserve">and delivery with time window, </w:t>
-      </w:r>
-      <w:r>
-        <w:t xml:space="preserve">therefore reducing the cost for </w:t>
-      </w:r>
-      <w:r>
-        <w:t>this logistic business</w:t>
-      </w:r>
-      <w:r>
-        <w:t xml:space="preserve"> in each trip. a system that is full</w:t>
-      </w:r>
-      <w:r>
-        <w:t>y automated and time-efficient.</w:t>
-      </w:r>
-      <w:r>
-        <w:tab/>
-      </w:r>
-      <w:r>
-        <w:t xml:space="preserve">Using Genetic </w:t>
-      </w:r>
-      <w:r>
-        <w:t xml:space="preserve">Algorithm, </w:t>
-      </w:r>
-      <w:r>
-        <w:t>the researchers think that it is feasible to be implemented in this type of problem</w:t>
-      </w:r>
-      <w:r>
-        <w:t>.</w:t>
-      </w:r>
-    </w:p>
-    <w:p/>
-    <w:p>
-      <w:r>
-        <w:t>Background of the Study:</w:t>
-      </w:r>
-    </w:p>
-    <w:p/>
+    <w:p>
+      <w:pPr>
+        <w:rPr>
+          <w:rFonts w:ascii="Arial" w:eastAsiaTheme="majorEastAsia" w:hAnsi="Arial" w:cstheme="majorBidi"/>
+          <w:b/>
+        </w:rPr>
+      </w:pPr>
+      <w:r>
+        <w:rPr>
+          <w:rFonts w:ascii="Arial" w:eastAsiaTheme="majorEastAsia" w:hAnsi="Arial" w:cstheme="majorBidi"/>
+          <w:b/>
+        </w:rPr>
+        <w:t>1.3 STATEMENT OF THE PROBLEM</w:t>
+      </w:r>
+    </w:p>
     <w:p>
       <w:pPr>
         <w:ind w:firstLine="720"/>
-      </w:pPr>
-      <w:r>
-        <w:t>e-Commerce industry faces several logistics challenges and it is not just about the lack of stand</w:t>
-      </w:r>
-      <w:r>
-        <w:t xml:space="preserve">ardization in postal addresses. </w:t>
-      </w:r>
-      <w:r>
-        <w:t>One of the major challenge is the logistical complexity, which consumes huge amount o</w:t>
-      </w:r>
-      <w:r>
-        <w:t xml:space="preserve">f capital and time to solve it. </w:t>
-      </w:r>
-      <w:r>
-        <w:t>Small deliveries to many places causes complex routing problems. Deliveries are time-bound and are restricted to time periods and certain routes. Due to the dispersed customer location, it is difficult for the delivery guys to find the customer location</w:t>
-      </w:r>
-    </w:p>
-    <w:p>
-      <w:pPr>
-        <w:ind w:firstLine="720"/>
-      </w:pPr>
-      <w:r>
-        <w:t>Companies operating in logistics industry face unique challenges as delivery guys operate in vast territories. The challenge</w:t>
-      </w:r>
-      <w:r>
-        <w:t xml:space="preserve">s these companies face include: No real-time coordination, </w:t>
-      </w:r>
-      <w:r>
-        <w:t>Ine</w:t>
-      </w:r>
-      <w:r>
-        <w:t xml:space="preserve">ffective technology application, Admin work, </w:t>
-      </w:r>
-      <w:r>
-        <w:t>Locating customer ad</w:t>
-      </w:r>
-      <w:r>
-        <w:t xml:space="preserve">dresses, </w:t>
-      </w:r>
-      <w:r>
-        <w:t>Visibility of field workforce</w:t>
-      </w:r>
-    </w:p>
-    <w:p>
-      <w:pPr>
-        <w:ind w:firstLine="720"/>
-      </w:pPr>
-      <w:r>
-        <w:t xml:space="preserve">Time equals money in any business and to be honest, managing the field workforce in this competitive environment can be complicated. It is difficult to keep track of </w:t>
-      </w:r>
-      <w:proofErr w:type="gramStart"/>
-      <w:r>
-        <w:t>each and every</w:t>
-      </w:r>
-      <w:proofErr w:type="gramEnd"/>
-      <w:r>
-        <w:t xml:space="preserve"> driver or delivery boy which in turn results in inefficiency and late deliveries.</w:t>
-      </w:r>
-    </w:p>
-    <w:p/>
-    <w:p>
-      <w:r>
-        <w:t>The genetic algorithm</w:t>
-      </w:r>
-    </w:p>
-    <w:p>
-      <w:pPr>
-        <w:ind w:firstLine="720"/>
-      </w:pPr>
-      <w:r>
-        <w:t>The genetic algorithm is a method for solving both constrained and unconstrained optimization problems that is based on natural selection, the process that drives biological evolution. The genetic algorithm repeatedly modifies a population of individual solutions. At each step, the genetic algorithm selects individuals at random from the current population to be parents and uses them to produce the children for the next generation. Over successive generations, the population "evolves" toward an optimal solution. You can apply the genetic algorithm to solve a variety of optimization problems that are not well suited for standard optimization algorithms, including problems in which the objective function is discontinuous, nondifferentiable, stochastic, or highly nonlinear. The genetic algorithm can address problems of mixed integer programming, where some components are restricted to be integer-valued.</w:t>
-      </w:r>
-    </w:p>
-    <w:p>
-      <w:r>
-        <w:t xml:space="preserve">The genetic algorithm uses three main types of rules at each step to create the next generation from the current population: Selection rules select the individuals, called parents, that contribute to the </w:t>
-      </w:r>
-      <w:r>
-        <w:lastRenderedPageBreak/>
-        <w:t>population at the next gener</w:t>
-      </w:r>
-      <w:r>
-        <w:t>ation.</w:t>
-      </w:r>
-      <w:r>
-        <w:t xml:space="preserve"> Crossover rules combine two parents to form ch</w:t>
-      </w:r>
-      <w:r>
-        <w:t xml:space="preserve">ildren for the next generation. </w:t>
-      </w:r>
-      <w:r>
-        <w:t>Mutation rules apply random changes to individual parents to form children.</w:t>
-      </w:r>
-    </w:p>
-    <w:p/>
-    <w:p>
-      <w:r>
+        <w:rPr>
+          <w:rFonts w:ascii="Arial" w:eastAsiaTheme="minorEastAsia" w:hAnsi="Arial" w:cs="Arial"/>
+          <w:color w:val="000000" w:themeColor="text1"/>
+          <w:shd w:val="clear" w:color="auto" w:fill="FFFFFF"/>
+        </w:rPr>
+      </w:pPr>
+      <w:r>
+        <w:rPr>
+          <w:rFonts w:ascii="Arial" w:eastAsiaTheme="minorEastAsia" w:hAnsi="Arial" w:cs="Arial"/>
+          <w:color w:val="000000" w:themeColor="text1"/>
+          <w:shd w:val="clear" w:color="auto" w:fill="FFFFFF"/>
+        </w:rPr>
         <w:t>This study aims to generate an Optimized route for pickup and delivery using Genetic Algorithm</w:t>
       </w:r>
     </w:p>
     <w:p>
-      <w:r>
+      <w:pPr>
+        <w:rPr>
+          <w:rFonts w:ascii="Arial" w:eastAsiaTheme="minorEastAsia" w:hAnsi="Arial" w:cs="Arial"/>
+          <w:color w:val="000000" w:themeColor="text1"/>
+          <w:shd w:val="clear" w:color="auto" w:fill="FFFFFF"/>
+        </w:rPr>
+      </w:pPr>
+      <w:r>
+        <w:rPr>
+          <w:rFonts w:ascii="Arial" w:eastAsiaTheme="minorEastAsia" w:hAnsi="Arial" w:cs="Arial"/>
+          <w:color w:val="000000" w:themeColor="text1"/>
+          <w:shd w:val="clear" w:color="auto" w:fill="FFFFFF"/>
+        </w:rPr>
         <w:tab/>
         <w:t>1. Is Genetic Algorithm is applicable in generating route path?</w:t>
       </w:r>
     </w:p>
     <w:p>
-      <w:r>
+      <w:pPr>
+        <w:rPr>
+          <w:rFonts w:ascii="Arial" w:eastAsiaTheme="minorEastAsia" w:hAnsi="Arial" w:cs="Arial"/>
+          <w:color w:val="000000" w:themeColor="text1"/>
+          <w:shd w:val="clear" w:color="auto" w:fill="FFFFFF"/>
+        </w:rPr>
+      </w:pPr>
+      <w:r>
+        <w:rPr>
+          <w:rFonts w:ascii="Arial" w:eastAsiaTheme="minorEastAsia" w:hAnsi="Arial" w:cs="Arial"/>
+          <w:color w:val="000000" w:themeColor="text1"/>
+          <w:shd w:val="clear" w:color="auto" w:fill="FFFFFF"/>
+        </w:rPr>
         <w:tab/>
         <w:t>2. How can route optimization reduce cost in pickup and delivery?</w:t>
       </w:r>
     </w:p>
     <w:p>
-      <w:r>
+      <w:pPr>
+        <w:rPr>
+          <w:rFonts w:ascii="Arial" w:eastAsiaTheme="minorEastAsia" w:hAnsi="Arial" w:cs="Arial"/>
+          <w:color w:val="000000" w:themeColor="text1"/>
+          <w:shd w:val="clear" w:color="auto" w:fill="FFFFFF"/>
+        </w:rPr>
+      </w:pPr>
+      <w:r>
+        <w:rPr>
+          <w:rFonts w:ascii="Arial" w:eastAsiaTheme="minorEastAsia" w:hAnsi="Arial" w:cs="Arial"/>
+          <w:color w:val="000000" w:themeColor="text1"/>
+          <w:shd w:val="clear" w:color="auto" w:fill="FFFFFF"/>
+        </w:rPr>
         <w:tab/>
         <w:t>3. What is the efficiency in using this solution as to other solutions?</w:t>
       </w:r>
     </w:p>
-    <w:p>
-      <w:r>
-        <w:t>The</w:t>
-      </w:r>
-      <w:r>
-        <w:t xml:space="preserve"> objectives of this study </w:t>
-      </w:r>
-      <w:proofErr w:type="gramStart"/>
-      <w:r>
-        <w:t>is</w:t>
-      </w:r>
-      <w:proofErr w:type="gramEnd"/>
-      <w:r>
-        <w:t xml:space="preserve"> to develop an application that will generate an Optimized route for pickup and delivery using Genetic Algorithm to a</w:t>
-      </w:r>
-      <w:r>
-        <w:t>chieve the following objectives</w:t>
-      </w:r>
-    </w:p>
-    <w:p>
-      <w:pPr>
-        <w:ind w:left="720"/>
-      </w:pPr>
-      <w:r>
-        <w:t>a. To study if Genetic Algorithm is applicable in generating</w:t>
-      </w:r>
-      <w:r>
-        <w:t xml:space="preserve"> optimized route for pickup and </w:t>
-      </w:r>
-      <w:r>
-        <w:t>delivery</w:t>
-      </w:r>
-    </w:p>
-    <w:p>
-      <w:r>
+    <w:p/>
+    <w:p>
+      <w:pPr>
+        <w:rPr>
+          <w:rFonts w:ascii="Arial" w:eastAsiaTheme="majorEastAsia" w:hAnsi="Arial" w:cstheme="majorBidi"/>
+          <w:b/>
+        </w:rPr>
+      </w:pPr>
+      <w:r>
+        <w:rPr>
+          <w:rFonts w:ascii="Arial" w:eastAsiaTheme="majorEastAsia" w:hAnsi="Arial" w:cstheme="majorBidi"/>
+          <w:b/>
+        </w:rPr>
+        <w:t>1.4</w:t>
+      </w:r>
+      <w:r>
+        <w:rPr>
+          <w:rFonts w:ascii="Arial" w:eastAsiaTheme="majorEastAsia" w:hAnsi="Arial" w:cstheme="majorBidi"/>
+          <w:b/>
+        </w:rPr>
+        <w:t xml:space="preserve"> </w:t>
+      </w:r>
+      <w:r>
+        <w:rPr>
+          <w:rFonts w:ascii="Arial" w:eastAsiaTheme="majorEastAsia" w:hAnsi="Arial" w:cstheme="majorBidi"/>
+          <w:b/>
+        </w:rPr>
+        <w:t>OBJECTIVES OF THE STUDY</w:t>
+      </w:r>
+    </w:p>
+    <w:p>
+      <w:pPr>
+        <w:ind w:firstLine="720"/>
+        <w:jc w:val="both"/>
+        <w:rPr>
+          <w:rFonts w:ascii="Arial" w:eastAsiaTheme="minorEastAsia" w:hAnsi="Arial" w:cs="Arial"/>
+          <w:color w:val="000000" w:themeColor="text1"/>
+          <w:shd w:val="clear" w:color="auto" w:fill="FFFFFF"/>
+        </w:rPr>
+      </w:pPr>
+      <w:r>
+        <w:rPr>
+          <w:rFonts w:ascii="Arial" w:eastAsiaTheme="minorEastAsia" w:hAnsi="Arial" w:cs="Arial"/>
+          <w:color w:val="000000" w:themeColor="text1"/>
+          <w:shd w:val="clear" w:color="auto" w:fill="FFFFFF"/>
+        </w:rPr>
+        <w:t xml:space="preserve">The objectives of this study </w:t>
+      </w:r>
+      <w:r>
+        <w:rPr>
+          <w:rFonts w:ascii="Arial" w:eastAsiaTheme="minorEastAsia" w:hAnsi="Arial" w:cs="Arial"/>
+          <w:color w:val="000000" w:themeColor="text1"/>
+          <w:shd w:val="clear" w:color="auto" w:fill="FFFFFF"/>
+        </w:rPr>
+        <w:t>are</w:t>
+      </w:r>
+      <w:r>
+        <w:rPr>
+          <w:rFonts w:ascii="Arial" w:eastAsiaTheme="minorEastAsia" w:hAnsi="Arial" w:cs="Arial"/>
+          <w:color w:val="000000" w:themeColor="text1"/>
+          <w:shd w:val="clear" w:color="auto" w:fill="FFFFFF"/>
+        </w:rPr>
+        <w:t xml:space="preserve"> to develop an application that will generate an Optimized route for pickup and delivery using Genetic Algorithm to achieve the following objectives</w:t>
+      </w:r>
+    </w:p>
+    <w:p>
+      <w:pPr>
+        <w:ind w:firstLine="720"/>
+        <w:jc w:val="both"/>
+        <w:rPr>
+          <w:rFonts w:ascii="Arial" w:eastAsiaTheme="minorEastAsia" w:hAnsi="Arial" w:cs="Arial"/>
+          <w:color w:val="000000" w:themeColor="text1"/>
+          <w:shd w:val="clear" w:color="auto" w:fill="FFFFFF"/>
+        </w:rPr>
+      </w:pPr>
+      <w:r>
+        <w:rPr>
+          <w:rFonts w:ascii="Arial" w:eastAsiaTheme="minorEastAsia" w:hAnsi="Arial" w:cs="Arial"/>
+          <w:color w:val="000000" w:themeColor="text1"/>
+          <w:shd w:val="clear" w:color="auto" w:fill="FFFFFF"/>
+        </w:rPr>
+        <w:t>a. To study if Genetic Algorithm is applicable in generating optimized route for pickup and delivery</w:t>
+      </w:r>
+    </w:p>
+    <w:p>
+      <w:pPr>
+        <w:jc w:val="both"/>
+        <w:rPr>
+          <w:rFonts w:ascii="Arial" w:eastAsiaTheme="minorEastAsia" w:hAnsi="Arial" w:cs="Arial"/>
+          <w:color w:val="000000" w:themeColor="text1"/>
+          <w:shd w:val="clear" w:color="auto" w:fill="FFFFFF"/>
+        </w:rPr>
+      </w:pPr>
+      <w:r>
+        <w:rPr>
+          <w:rFonts w:ascii="Arial" w:eastAsiaTheme="minorEastAsia" w:hAnsi="Arial" w:cs="Arial"/>
+          <w:color w:val="000000" w:themeColor="text1"/>
+          <w:shd w:val="clear" w:color="auto" w:fill="FFFFFF"/>
+        </w:rPr>
         <w:tab/>
         <w:t>b. To reduce cost of delivery and pickup by implementing Genetic Algorithm in routing</w:t>
       </w:r>
     </w:p>
     <w:p>
       <w:pPr>
-        <w:ind w:left="720"/>
-      </w:pPr>
-      <w:r>
+        <w:ind w:firstLine="720"/>
+        <w:jc w:val="both"/>
+        <w:rPr>
+          <w:rFonts w:ascii="Arial" w:eastAsiaTheme="minorEastAsia" w:hAnsi="Arial" w:cs="Arial"/>
+          <w:color w:val="000000" w:themeColor="text1"/>
+          <w:shd w:val="clear" w:color="auto" w:fill="FFFFFF"/>
+        </w:rPr>
+      </w:pPr>
+      <w:r>
+        <w:rPr>
+          <w:rFonts w:ascii="Arial" w:eastAsiaTheme="minorEastAsia" w:hAnsi="Arial" w:cs="Arial"/>
+          <w:color w:val="000000" w:themeColor="text1"/>
+          <w:shd w:val="clear" w:color="auto" w:fill="FFFFFF"/>
+        </w:rPr>
         <w:t>c. To study the efficiency of using Genetic Algorithm in generating optimize route for pickup and delivery</w:t>
       </w:r>
     </w:p>
     <w:p/>
     <w:p>
-      <w:r>
-        <w:t>Conceptual Framework</w:t>
+      <w:pPr>
+        <w:rPr>
+          <w:rFonts w:ascii="Arial" w:eastAsiaTheme="majorEastAsia" w:hAnsi="Arial" w:cstheme="majorBidi"/>
+          <w:b/>
+        </w:rPr>
+      </w:pPr>
+      <w:r>
+        <w:rPr>
+          <w:rFonts w:ascii="Arial" w:eastAsiaTheme="majorEastAsia" w:hAnsi="Arial" w:cstheme="majorBidi"/>
+          <w:b/>
+        </w:rPr>
+        <w:lastRenderedPageBreak/>
+        <w:t>1.5 CONCEPTUAL FRAMEWORK</w:t>
       </w:r>
     </w:p>
     <w:p>
       <w:r>
         <w:tab/>
-        <w:t>Conceptual Framework of the system</w:t>
-      </w:r>
-    </w:p>
-    <w:p>
-      <w:pPr>
-        <w:pStyle w:val="ListParagraph"/>
-        <w:spacing w:after="0" w:line="360" w:lineRule="auto"/>
-        <w:ind w:firstLine="720"/>
-        <w:jc w:val="both"/>
-        <w:rPr>
-          <w:rFonts w:ascii="Arial" w:hAnsi="Arial" w:cs="Arial"/>
-        </w:rPr>
-      </w:pPr>
-      <w:r>
-        <w:rPr>
-          <w:rFonts w:ascii="Arial" w:hAnsi="Arial" w:cs="Arial"/>
-        </w:rPr>
-        <w:t>The figure below illustrates the conceptual framework of the system. The needed tools for the system are shown below. First, in the input phase, the user</w:t>
-      </w:r>
-      <w:r>
-        <w:rPr>
-          <w:rFonts w:ascii="Arial" w:hAnsi="Arial" w:cs="Arial"/>
-        </w:rPr>
-        <w:t xml:space="preserve"> will input location and time</w:t>
-      </w:r>
-      <w:r>
-        <w:rPr>
-          <w:rFonts w:ascii="Arial" w:hAnsi="Arial" w:cs="Arial"/>
-        </w:rPr>
-        <w:t>. In the process phase includes the validation phase</w:t>
-      </w:r>
-      <w:r>
-        <w:rPr>
-          <w:rFonts w:ascii="Arial" w:hAnsi="Arial" w:cs="Arial"/>
-        </w:rPr>
-        <w:t xml:space="preserve"> if the location is existing</w:t>
-      </w:r>
-      <w:r>
-        <w:rPr>
-          <w:rFonts w:ascii="Arial" w:hAnsi="Arial" w:cs="Arial"/>
-        </w:rPr>
-        <w:t>.</w:t>
-      </w:r>
-      <w:r>
-        <w:rPr>
-          <w:rFonts w:ascii="Arial" w:hAnsi="Arial" w:cs="Arial"/>
-        </w:rPr>
-        <w:t xml:space="preserve"> The g</w:t>
-      </w:r>
-      <w:r>
-        <w:rPr>
-          <w:rFonts w:ascii="Arial" w:hAnsi="Arial" w:cs="Arial"/>
+      </w:r>
+      <w:r>
+        <w:rPr>
+          <w:rFonts w:ascii="Arial" w:eastAsiaTheme="majorEastAsia" w:hAnsi="Arial" w:cstheme="majorBidi"/>
+          <w:b/>
+        </w:rPr>
+        <w:t>1.5.1 CONCEPTUAL FRAMEWORK OF THE SYSTEM</w:t>
+      </w:r>
+    </w:p>
+    <w:p>
+      <w:pPr>
+        <w:spacing w:line="360" w:lineRule="auto"/>
+        <w:ind w:left="720" w:firstLine="720"/>
+        <w:jc w:val="both"/>
+        <w:rPr>
+          <w:rFonts w:ascii="Arial" w:eastAsiaTheme="minorEastAsia" w:hAnsi="Arial" w:cs="Arial"/>
+          <w:color w:val="000000" w:themeColor="text1"/>
+          <w:shd w:val="clear" w:color="auto" w:fill="FFFFFF"/>
+        </w:rPr>
+      </w:pPr>
+      <w:r>
+        <w:rPr>
+          <w:rFonts w:ascii="Arial" w:eastAsiaTheme="minorEastAsia" w:hAnsi="Arial" w:cs="Arial"/>
+          <w:color w:val="000000" w:themeColor="text1"/>
+          <w:shd w:val="clear" w:color="auto" w:fill="FFFFFF"/>
+        </w:rPr>
+        <w:t>The figure below illustrates the conceptual framework of the system. The needed tools for the system are shown below. First, in the input phase, the user will input location and time. In the process phase includes the validation phase if the location is existing. The g</w:t>
+      </w:r>
+      <w:r>
+        <w:rPr>
+          <w:rFonts w:ascii="Arial" w:eastAsiaTheme="minorEastAsia" w:hAnsi="Arial" w:cs="Arial"/>
+          <w:color w:val="000000" w:themeColor="text1"/>
+          <w:shd w:val="clear" w:color="auto" w:fill="FFFFFF"/>
         </w:rPr>
         <w:t>enetic algorithm processes the information. The output of the system will be the generated route and schedule</w:t>
       </w:r>
@@ -366,17 +1070,15 @@
           <w:szCs w:val="26"/>
         </w:rPr>
       </w:pPr>
-      <w:bookmarkStart w:id="0" w:name="_GoBack"/>
       <w:r>
         <w:rPr>
           <w:rFonts w:ascii="Arial" w:eastAsiaTheme="majorEastAsia" w:hAnsi="Arial" w:cstheme="majorBidi"/>
           <w:b/>
           <w:noProof/>
         </w:rPr>
-        <w:lastRenderedPageBreak/>
         <w:drawing>
           <wp:inline distT="0" distB="0" distL="0" distR="0" wp14:anchorId="254D9187" wp14:editId="2BD4AACE">
-            <wp:extent cx="5943600" cy="3343275"/>
+            <wp:extent cx="5943600" cy="2619375"/>
             <wp:effectExtent l="0" t="0" r="0" b="9525"/>
             <wp:docPr id="1" name="Picture 1"/>
             <wp:cNvGraphicFramePr>
@@ -389,7 +1091,7 @@
                     <pic:cNvPr id="1" name="Slide1.JPG"/>
                     <pic:cNvPicPr/>
                   </pic:nvPicPr>
-                  <pic:blipFill>
+                  <pic:blipFill rotWithShape="1">
                     <a:blip r:embed="rId5">
                       <a:extLst>
                         <a:ext uri="{28A0092B-C50C-407E-A947-70E740481C1C}">
@@ -397,18 +1099,25 @@
                         </a:ext>
                       </a:extLst>
                     </a:blip>
-                    <a:stretch>
-                      <a:fillRect/>
-                    </a:stretch>
+                    <a:srcRect t="13105" b="8547"/>
+                    <a:stretch/>
                   </pic:blipFill>
-                  <pic:spPr>
+                  <pic:spPr bwMode="auto">
                     <a:xfrm>
                       <a:off x="0" y="0"/>
-                      <a:ext cx="5943600" cy="3343275"/>
+                      <a:ext cx="5943600" cy="2619375"/>
                     </a:xfrm>
                     <a:prstGeom prst="rect">
                       <a:avLst/>
                     </a:prstGeom>
+                    <a:ln>
+                      <a:noFill/>
+                    </a:ln>
+                    <a:extLst>
+                      <a:ext uri="{53640926-AAD7-44D8-BBD7-CCE9431645EC}">
+                        <a14:shadowObscured xmlns:a14="http://schemas.microsoft.com/office/drawing/2010/main"/>
+                      </a:ext>
+                    </a:extLst>
                   </pic:spPr>
                 </pic:pic>
               </a:graphicData>
@@ -416,7 +1125,6 @@
           </wp:inline>
         </w:drawing>
       </w:r>
-      <w:bookmarkEnd w:id="0"/>
     </w:p>
     <w:p>
       <w:pPr>
@@ -454,6 +1162,19 @@
     </w:p>
     <w:p>
       <w:pPr>
+        <w:pStyle w:val="ListParagraph"/>
+        <w:spacing w:after="0" w:line="360" w:lineRule="auto"/>
+        <w:ind w:left="420"/>
+        <w:jc w:val="center"/>
+        <w:rPr>
+          <w:rFonts w:ascii="Arial" w:eastAsiaTheme="majorEastAsia" w:hAnsi="Arial" w:cstheme="majorBidi"/>
+          <w:sz w:val="16"/>
+          <w:szCs w:val="16"/>
+        </w:rPr>
+      </w:pPr>
+    </w:p>
+    <w:p>
+      <w:pPr>
         <w:spacing w:after="0" w:line="360" w:lineRule="auto"/>
         <w:ind w:left="360"/>
         <w:jc w:val="both"/>
@@ -462,6 +1183,13 @@
           <w:b/>
         </w:rPr>
       </w:pPr>
+      <w:r>
+        <w:rPr>
+          <w:rFonts w:ascii="Arial" w:eastAsiaTheme="majorEastAsia" w:hAnsi="Arial" w:cstheme="majorBidi"/>
+          <w:b/>
+        </w:rPr>
+        <w:t xml:space="preserve">1.5.2 </w:t>
+      </w:r>
       <w:r>
         <w:rPr>
           <w:rFonts w:ascii="Arial" w:eastAsiaTheme="majorEastAsia" w:hAnsi="Arial" w:cstheme="majorBidi"/>
@@ -485,32 +1213,20 @@
         <w:rPr>
           <w:rFonts w:ascii="Arial" w:hAnsi="Arial" w:cs="Arial"/>
         </w:rPr>
-        <w:t>Figure 1.2 shows the conceptual framework of the study wherein the required input is the developed system</w:t>
-      </w:r>
-      <w:r>
-        <w:rPr>
-          <w:rFonts w:ascii="Arial" w:hAnsi="Arial" w:cs="Arial"/>
-        </w:rPr>
-        <w:t xml:space="preserve"> for Pickup and Delivery Route Generation using Genetic Algorithm</w:t>
-      </w:r>
-      <w:r>
-        <w:rPr>
-          <w:rFonts w:ascii="Arial" w:hAnsi="Arial" w:cs="Arial"/>
-        </w:rPr>
-        <w:t>. Data gathering is through interview method and system testing. Data analysis and presentation is included in this phase. The output of the study will be the accuracy of the system in</w:t>
-      </w:r>
-      <w:r>
-        <w:rPr>
-          <w:rFonts w:ascii="Arial" w:hAnsi="Arial" w:cs="Arial"/>
-        </w:rPr>
-        <w:t xml:space="preserve"> generating the route and schedule of pickup and delivery</w:t>
-      </w:r>
-      <w:r>
-        <w:rPr>
-          <w:rFonts w:ascii="Arial" w:hAnsi="Arial" w:cs="Arial"/>
-        </w:rPr>
-        <w:t>, conclusions and recommendations of the system.</w:t>
-      </w:r>
+        <w:t>Figure 1.2 shows the conceptual framework of the study wherein the required input is the developed system for Pickup and Delivery Route Generation using Genetic Algorithm. Data gathering is through interview method and system testing. Data analysis and presentation is included in this phase. The output of the study will be the accuracy of the system in generating the route and schedule of pickup and delivery, conclusions and recommendations of the system.</w:t>
+      </w:r>
+    </w:p>
+    <w:p>
+      <w:pPr>
+        <w:pStyle w:val="ListParagraph"/>
+        <w:spacing w:after="0" w:line="360" w:lineRule="auto"/>
+        <w:jc w:val="both"/>
+        <w:rPr>
+          <w:rFonts w:ascii="Arial" w:eastAsiaTheme="majorEastAsia" w:hAnsi="Arial" w:cstheme="majorBidi"/>
+          <w:b/>
+          <w:noProof/>
+        </w:rPr>
+      </w:pPr>
     </w:p>
     <w:p>
       <w:pPr>
@@ -531,7 +1247,7 @@
         <w:lastRenderedPageBreak/>
         <w:drawing>
           <wp:inline distT="0" distB="0" distL="0" distR="0">
-            <wp:extent cx="5943600" cy="3343275"/>
+            <wp:extent cx="5943600" cy="2619375"/>
             <wp:effectExtent l="0" t="0" r="0" b="9525"/>
             <wp:docPr id="4" name="Picture 4"/>
             <wp:cNvGraphicFramePr>
@@ -544,7 +1260,7 @@
                     <pic:cNvPr id="4" name="Slide2.JPG"/>
                     <pic:cNvPicPr/>
                   </pic:nvPicPr>
-                  <pic:blipFill>
+                  <pic:blipFill rotWithShape="1">
                     <a:blip r:embed="rId6">
                       <a:extLst>
                         <a:ext uri="{28A0092B-C50C-407E-A947-70E740481C1C}">
@@ -552,18 +1268,25 @@
                         </a:ext>
                       </a:extLst>
                     </a:blip>
-                    <a:stretch>
-                      <a:fillRect/>
-                    </a:stretch>
+                    <a:srcRect t="11396" b="10256"/>
+                    <a:stretch/>
                   </pic:blipFill>
-                  <pic:spPr>
+                  <pic:spPr bwMode="auto">
                     <a:xfrm>
                       <a:off x="0" y="0"/>
-                      <a:ext cx="5943600" cy="3343275"/>
+                      <a:ext cx="5943600" cy="2619375"/>
                     </a:xfrm>
                     <a:prstGeom prst="rect">
                       <a:avLst/>
                     </a:prstGeom>
+                    <a:ln>
+                      <a:noFill/>
+                    </a:ln>
+                    <a:extLst>
+                      <a:ext uri="{53640926-AAD7-44D8-BBD7-CCE9431645EC}">
+                        <a14:shadowObscured xmlns:a14="http://schemas.microsoft.com/office/drawing/2010/main"/>
+                      </a:ext>
+                    </a:extLst>
                   </pic:spPr>
                 </pic:pic>
               </a:graphicData>
@@ -600,27 +1323,6 @@
         <w:t xml:space="preserve"> Conceptual Framework of the system</w:t>
       </w:r>
     </w:p>
-    <w:p>
-      <w:pPr>
-        <w:spacing w:after="0" w:line="360" w:lineRule="auto"/>
-        <w:rPr>
-          <w:rFonts w:ascii="Arial" w:eastAsiaTheme="majorEastAsia" w:hAnsi="Arial" w:cstheme="majorBidi"/>
-          <w:b/>
-        </w:rPr>
-      </w:pPr>
-    </w:p>
-    <w:p>
-      <w:pPr>
-        <w:pStyle w:val="ListParagraph"/>
-        <w:spacing w:after="0" w:line="360" w:lineRule="auto"/>
-        <w:ind w:left="420"/>
-        <w:rPr>
-          <w:rFonts w:ascii="Arial" w:eastAsiaTheme="majorEastAsia" w:hAnsi="Arial" w:cstheme="majorBidi"/>
-          <w:sz w:val="16"/>
-          <w:szCs w:val="16"/>
-        </w:rPr>
-      </w:pPr>
-    </w:p>
     <w:p/>
     <w:p>
       <w:pPr>
@@ -646,35 +1348,22 @@
     </w:p>
     <w:p>
       <w:pPr>
-        <w:rPr>
-          <w:rFonts w:ascii="Arial" w:hAnsi="Arial" w:cs="Arial"/>
-          <w:color w:val="000000" w:themeColor="text1"/>
-          <w:shd w:val="clear" w:color="auto" w:fill="FFFFFF"/>
-        </w:rPr>
-      </w:pPr>
-      <w:r>
-        <w:rPr>
-          <w:rFonts w:ascii="Arial" w:hAnsi="Arial" w:cs="Arial"/>
-          <w:color w:val="000000" w:themeColor="text1"/>
-          <w:shd w:val="clear" w:color="auto" w:fill="FFFFFF"/>
-        </w:rPr>
-        <w:t xml:space="preserve">In </w:t>
-      </w:r>
-      <w:r>
-        <w:rPr>
-          <w:rFonts w:ascii="Arial" w:hAnsi="Arial" w:cs="Arial"/>
-          <w:color w:val="000000" w:themeColor="text1"/>
-          <w:shd w:val="clear" w:color="auto" w:fill="FFFFFF"/>
-        </w:rPr>
-        <w:t>general,</w:t>
-      </w:r>
-      <w:r>
-        <w:rPr>
-          <w:rFonts w:ascii="Arial" w:hAnsi="Arial" w:cs="Arial"/>
-          <w:color w:val="000000" w:themeColor="text1"/>
-          <w:shd w:val="clear" w:color="auto" w:fill="FFFFFF"/>
-        </w:rPr>
-        <w:t xml:space="preserve"> th</w:t>
+        <w:spacing w:line="360" w:lineRule="auto"/>
+        <w:ind w:firstLine="420"/>
+        <w:jc w:val="both"/>
+        <w:rPr>
+          <w:rFonts w:ascii="Arial" w:hAnsi="Arial" w:cs="Arial"/>
+          <w:color w:val="000000" w:themeColor="text1"/>
+          <w:shd w:val="clear" w:color="auto" w:fill="FFFFFF"/>
+        </w:rPr>
+      </w:pPr>
+      <w:r>
+        <w:rPr>
+          <w:rFonts w:ascii="Arial" w:hAnsi="Arial" w:cs="Arial"/>
+          <w:color w:val="000000" w:themeColor="text1"/>
+          <w:shd w:val="clear" w:color="auto" w:fill="FFFFFF"/>
+        </w:rPr>
+        <w:t>In general, th</w:t>
       </w:r>
       <w:r>
         <w:rPr>
@@ -964,44 +1653,53 @@
         </w:rPr>
         <w:t>study</w:t>
       </w:r>
-    </w:p>
-    <w:p>
-      <w:pPr>
-        <w:rPr>
-          <w:rFonts w:ascii="Arial" w:hAnsi="Arial" w:cs="Arial"/>
-          <w:color w:val="000000" w:themeColor="text1"/>
-          <w:shd w:val="clear" w:color="auto" w:fill="FFFFFF"/>
-        </w:rPr>
-      </w:pPr>
-    </w:p>
-    <w:p>
-      <w:pPr>
-        <w:rPr>
-          <w:rFonts w:ascii="Arial" w:hAnsi="Arial" w:cs="Arial"/>
-          <w:color w:val="000000" w:themeColor="text1"/>
-          <w:shd w:val="clear" w:color="auto" w:fill="FFFFFF"/>
-        </w:rPr>
-      </w:pPr>
-      <w:r>
-        <w:rPr>
-          <w:rFonts w:ascii="Arial" w:hAnsi="Arial" w:cs="Arial"/>
-          <w:color w:val="000000" w:themeColor="text1"/>
-          <w:shd w:val="clear" w:color="auto" w:fill="FFFFFF"/>
-        </w:rPr>
-        <w:t>Significance of the Study</w:t>
-      </w:r>
-    </w:p>
-    <w:p>
-      <w:pPr>
-        <w:rPr>
-          <w:rFonts w:ascii="Arial" w:hAnsi="Arial" w:cs="Arial"/>
-          <w:color w:val="000000" w:themeColor="text1"/>
-          <w:shd w:val="clear" w:color="auto" w:fill="FFFFFF"/>
-        </w:rPr>
-      </w:pPr>
-      <w:r>
-        <w:rPr>
-          <w:rFonts w:ascii="Arial" w:hAnsi="Arial" w:cs="Arial"/>
+      <w:r>
+        <w:rPr>
+          <w:rFonts w:ascii="Arial" w:hAnsi="Arial" w:cs="Arial"/>
+          <w:color w:val="000000" w:themeColor="text1"/>
+          <w:shd w:val="clear" w:color="auto" w:fill="FFFFFF"/>
+        </w:rPr>
+        <w:t>.</w:t>
+      </w:r>
+    </w:p>
+    <w:p>
+      <w:pPr>
+        <w:rPr>
+          <w:rFonts w:ascii="Arial" w:hAnsi="Arial" w:cs="Arial"/>
+          <w:color w:val="000000" w:themeColor="text1"/>
+          <w:shd w:val="clear" w:color="auto" w:fill="FFFFFF"/>
+        </w:rPr>
+      </w:pPr>
+    </w:p>
+    <w:p>
+      <w:pPr>
+        <w:rPr>
+          <w:rFonts w:ascii="Arial" w:eastAsiaTheme="majorEastAsia" w:hAnsi="Arial" w:cstheme="majorBidi"/>
+          <w:b/>
+        </w:rPr>
+      </w:pPr>
+      <w:r>
+        <w:rPr>
+          <w:rFonts w:ascii="Arial" w:eastAsiaTheme="majorEastAsia" w:hAnsi="Arial" w:cstheme="majorBidi"/>
+          <w:b/>
+        </w:rPr>
+        <w:t>1.6 SIGNIFICANCE OF THE STUDY</w:t>
+      </w:r>
+    </w:p>
+    <w:p>
+      <w:pPr>
+        <w:ind w:firstLine="720"/>
+        <w:rPr>
+          <w:rFonts w:ascii="Arial" w:hAnsi="Arial" w:cs="Arial"/>
+          <w:b/>
+          <w:color w:val="000000" w:themeColor="text1"/>
+          <w:shd w:val="clear" w:color="auto" w:fill="FFFFFF"/>
+        </w:rPr>
+      </w:pPr>
+      <w:r>
+        <w:rPr>
+          <w:rFonts w:ascii="Arial" w:hAnsi="Arial" w:cs="Arial"/>
+          <w:b/>
           <w:color w:val="000000" w:themeColor="text1"/>
           <w:shd w:val="clear" w:color="auto" w:fill="FFFFFF"/>
         </w:rPr>
@@ -1010,6 +1708,9 @@
     </w:p>
     <w:p>
       <w:pPr>
+        <w:spacing w:line="360" w:lineRule="auto"/>
+        <w:ind w:left="720" w:firstLine="720"/>
+        <w:jc w:val="both"/>
         <w:rPr>
           <w:rFonts w:ascii="Arial" w:hAnsi="Arial" w:cs="Arial"/>
           <w:color w:val="000000" w:themeColor="text1"/>
@@ -1035,24 +1736,32 @@
     </w:p>
     <w:p>
       <w:pPr>
-        <w:rPr>
-          <w:rFonts w:ascii="Arial" w:hAnsi="Arial" w:cs="Arial"/>
-          <w:color w:val="000000" w:themeColor="text1"/>
-          <w:shd w:val="clear" w:color="auto" w:fill="FFFFFF"/>
-        </w:rPr>
-      </w:pPr>
-    </w:p>
-    <w:p>
-      <w:pPr>
-        <w:rPr>
-          <w:rFonts w:ascii="Arial" w:hAnsi="Arial" w:cs="Arial"/>
-          <w:color w:val="000000" w:themeColor="text1"/>
-          <w:shd w:val="clear" w:color="auto" w:fill="FFFFFF"/>
-        </w:rPr>
-      </w:pPr>
-      <w:r>
-        <w:rPr>
-          <w:rFonts w:ascii="Arial" w:hAnsi="Arial" w:cs="Arial"/>
+        <w:spacing w:line="360" w:lineRule="auto"/>
+        <w:jc w:val="both"/>
+        <w:rPr>
+          <w:rFonts w:ascii="Arial" w:hAnsi="Arial" w:cs="Arial"/>
+          <w:b/>
+          <w:color w:val="000000" w:themeColor="text1"/>
+          <w:shd w:val="clear" w:color="auto" w:fill="FFFFFF"/>
+        </w:rPr>
+      </w:pPr>
+    </w:p>
+    <w:p>
+      <w:pPr>
+        <w:spacing w:line="360" w:lineRule="auto"/>
+        <w:ind w:left="720"/>
+        <w:jc w:val="both"/>
+        <w:rPr>
+          <w:rFonts w:ascii="Arial" w:hAnsi="Arial" w:cs="Arial"/>
+          <w:b/>
+          <w:color w:val="000000" w:themeColor="text1"/>
+          <w:shd w:val="clear" w:color="auto" w:fill="FFFFFF"/>
+        </w:rPr>
+      </w:pPr>
+      <w:r>
+        <w:rPr>
+          <w:rFonts w:ascii="Arial" w:hAnsi="Arial" w:cs="Arial"/>
+          <w:b/>
           <w:color w:val="000000" w:themeColor="text1"/>
           <w:shd w:val="clear" w:color="auto" w:fill="FFFFFF"/>
         </w:rPr>
@@ -1061,19 +1770,21 @@
     </w:p>
     <w:p>
       <w:pPr>
-        <w:rPr>
-          <w:rFonts w:ascii="Arial" w:hAnsi="Arial" w:cs="Arial"/>
-          <w:color w:val="000000" w:themeColor="text1"/>
-          <w:shd w:val="clear" w:color="auto" w:fill="FFFFFF"/>
-        </w:rPr>
-      </w:pPr>
-      <w:r>
-        <w:rPr>
-          <w:rFonts w:ascii="Arial" w:hAnsi="Arial" w:cs="Arial"/>
-          <w:color w:val="000000" w:themeColor="text1"/>
-          <w:shd w:val="clear" w:color="auto" w:fill="FFFFFF"/>
-        </w:rPr>
-        <w:lastRenderedPageBreak/>
+        <w:spacing w:line="360" w:lineRule="auto"/>
+        <w:ind w:left="720" w:firstLine="720"/>
+        <w:jc w:val="both"/>
+        <w:rPr>
+          <w:rFonts w:ascii="Arial" w:hAnsi="Arial" w:cs="Arial"/>
+          <w:color w:val="000000" w:themeColor="text1"/>
+          <w:shd w:val="clear" w:color="auto" w:fill="FFFFFF"/>
+        </w:rPr>
+      </w:pPr>
+      <w:r>
+        <w:rPr>
+          <w:rFonts w:ascii="Arial" w:hAnsi="Arial" w:cs="Arial"/>
+          <w:color w:val="000000" w:themeColor="text1"/>
+          <w:shd w:val="clear" w:color="auto" w:fill="FFFFFF"/>
+        </w:rPr>
         <w:t>The researchers have developed their writing, analysis and interpretation skills that are needed to develop a viable thesis</w:t>
       </w:r>
     </w:p>
@@ -1089,35 +1800,45 @@
     <w:p>
       <w:pPr>
         <w:rPr>
-          <w:rFonts w:ascii="Arial" w:hAnsi="Arial" w:cs="Arial"/>
-          <w:color w:val="000000" w:themeColor="text1"/>
-          <w:shd w:val="clear" w:color="auto" w:fill="FFFFFF"/>
-        </w:rPr>
-      </w:pPr>
-      <w:r>
-        <w:rPr>
-          <w:rFonts w:ascii="Arial" w:hAnsi="Arial" w:cs="Arial"/>
-          <w:color w:val="000000" w:themeColor="text1"/>
-          <w:shd w:val="clear" w:color="auto" w:fill="FFFFFF"/>
-        </w:rPr>
-        <w:t>Definition of Terms</w:t>
-      </w:r>
-    </w:p>
-    <w:p>
-      <w:pPr>
-        <w:rPr>
-          <w:rFonts w:ascii="Arial" w:hAnsi="Arial" w:cs="Arial"/>
-          <w:color w:val="000000" w:themeColor="text1"/>
-          <w:shd w:val="clear" w:color="auto" w:fill="FFFFFF"/>
-        </w:rPr>
-      </w:pPr>
-      <w:r>
-        <w:rPr>
-          <w:rFonts w:ascii="Arial" w:hAnsi="Arial" w:cs="Arial"/>
-          <w:color w:val="000000" w:themeColor="text1"/>
-          <w:shd w:val="clear" w:color="auto" w:fill="FFFFFF"/>
-        </w:rPr>
-        <w:t xml:space="preserve">Logistics - </w:t>
+          <w:rFonts w:ascii="Arial" w:eastAsiaTheme="majorEastAsia" w:hAnsi="Arial" w:cstheme="majorBidi"/>
+          <w:b/>
+        </w:rPr>
+      </w:pPr>
+      <w:r>
+        <w:rPr>
+          <w:rFonts w:ascii="Arial" w:eastAsiaTheme="majorEastAsia" w:hAnsi="Arial" w:cstheme="majorBidi"/>
+          <w:b/>
+        </w:rPr>
+        <w:t>1.7 DEFINITION OF TERMS</w:t>
+      </w:r>
+    </w:p>
+    <w:p>
+      <w:pPr>
+        <w:spacing w:line="360" w:lineRule="auto"/>
+        <w:ind w:firstLine="720"/>
+        <w:jc w:val="both"/>
+        <w:rPr>
+          <w:rFonts w:ascii="Arial" w:hAnsi="Arial" w:cs="Arial"/>
+          <w:color w:val="000000" w:themeColor="text1"/>
+          <w:shd w:val="clear" w:color="auto" w:fill="FFFFFF"/>
+        </w:rPr>
+      </w:pPr>
+      <w:r>
+        <w:rPr>
+          <w:rFonts w:ascii="Arial" w:hAnsi="Arial" w:cs="Arial"/>
+          <w:i/>
+          <w:color w:val="000000" w:themeColor="text1"/>
+          <w:shd w:val="clear" w:color="auto" w:fill="FFFFFF"/>
+        </w:rPr>
+        <w:t>Logistics</w:t>
+      </w:r>
+      <w:r>
+        <w:rPr>
+          <w:rFonts w:ascii="Arial" w:hAnsi="Arial" w:cs="Arial"/>
+          <w:color w:val="000000" w:themeColor="text1"/>
+          <w:shd w:val="clear" w:color="auto" w:fill="FFFFFF"/>
+        </w:rPr>
+        <w:t xml:space="preserve"> - </w:t>
       </w:r>
       <w:r>
         <w:rPr>
@@ -1127,6 +1848,96 @@
         </w:rPr>
         <w:t xml:space="preserve">is generally the detailed organization and implementation of a complex operation. In a general business sense, logistics is the management of the flow of things between the point of origin and the point of consumption </w:t>
       </w:r>
+      <w:r>
+        <w:rPr>
+          <w:rFonts w:ascii="Arial" w:hAnsi="Arial" w:cs="Arial"/>
+          <w:color w:val="000000" w:themeColor="text1"/>
+          <w:shd w:val="clear" w:color="auto" w:fill="FFFFFF"/>
+        </w:rPr>
+        <w:t>to</w:t>
+      </w:r>
+      <w:r>
+        <w:rPr>
+          <w:rFonts w:ascii="Arial" w:hAnsi="Arial" w:cs="Arial"/>
+          <w:color w:val="000000" w:themeColor="text1"/>
+          <w:shd w:val="clear" w:color="auto" w:fill="FFFFFF"/>
+        </w:rPr>
+        <w:t xml:space="preserve"> meet requirements of customers or corporations.</w:t>
+      </w:r>
+    </w:p>
+    <w:p>
+      <w:pPr>
+        <w:spacing w:line="360" w:lineRule="auto"/>
+        <w:ind w:firstLine="720"/>
+        <w:jc w:val="both"/>
+        <w:rPr>
+          <w:rFonts w:ascii="Arial" w:hAnsi="Arial" w:cs="Arial"/>
+          <w:color w:val="000000" w:themeColor="text1"/>
+          <w:shd w:val="clear" w:color="auto" w:fill="FFFFFF"/>
+        </w:rPr>
+      </w:pPr>
+      <w:r>
+        <w:rPr>
+          <w:rFonts w:ascii="Arial" w:hAnsi="Arial" w:cs="Arial"/>
+          <w:i/>
+          <w:color w:val="000000" w:themeColor="text1"/>
+          <w:shd w:val="clear" w:color="auto" w:fill="FFFFFF"/>
+        </w:rPr>
+        <w:t>Genetic Algorithm</w:t>
+      </w:r>
+      <w:r>
+        <w:rPr>
+          <w:rFonts w:ascii="Arial" w:hAnsi="Arial" w:cs="Arial"/>
+          <w:color w:val="000000" w:themeColor="text1"/>
+          <w:shd w:val="clear" w:color="auto" w:fill="FFFFFF"/>
+        </w:rPr>
+        <w:t xml:space="preserve"> - </w:t>
+      </w:r>
+      <w:r>
+        <w:rPr>
+          <w:rFonts w:ascii="Arial" w:hAnsi="Arial" w:cs="Arial"/>
+          <w:color w:val="000000" w:themeColor="text1"/>
+          <w:shd w:val="clear" w:color="auto" w:fill="FFFFFF"/>
+        </w:rPr>
+        <w:t>is a method for solving both constrained and unconstrained optimization problems that is based on natural selection, the process that drives biological evolution.</w:t>
+      </w:r>
+    </w:p>
+    <w:p>
+      <w:pPr>
+        <w:spacing w:line="360" w:lineRule="auto"/>
+        <w:ind w:firstLine="720"/>
+        <w:jc w:val="both"/>
+        <w:rPr>
+          <w:rFonts w:ascii="Arial" w:hAnsi="Arial" w:cs="Arial"/>
+          <w:color w:val="000000" w:themeColor="text1"/>
+          <w:shd w:val="clear" w:color="auto" w:fill="FFFFFF"/>
+        </w:rPr>
+      </w:pPr>
+      <w:r>
+        <w:rPr>
+          <w:rFonts w:ascii="Arial" w:hAnsi="Arial" w:cs="Arial"/>
+          <w:i/>
+          <w:color w:val="000000" w:themeColor="text1"/>
+          <w:shd w:val="clear" w:color="auto" w:fill="FFFFFF"/>
+        </w:rPr>
+        <w:t>The vehicle routing problem (VRP)</w:t>
+      </w:r>
+      <w:r>
+        <w:rPr>
+          <w:rFonts w:ascii="Arial" w:hAnsi="Arial" w:cs="Arial"/>
+          <w:color w:val="000000" w:themeColor="text1"/>
+          <w:shd w:val="clear" w:color="auto" w:fill="FFFFFF"/>
+        </w:rPr>
+        <w:t xml:space="preserve"> -</w:t>
+      </w:r>
+      <w:r>
+        <w:rPr>
+          <w:rFonts w:ascii="Arial" w:hAnsi="Arial" w:cs="Arial"/>
+          <w:color w:val="000000" w:themeColor="text1"/>
+          <w:shd w:val="clear" w:color="auto" w:fill="FFFFFF"/>
+        </w:rPr>
+        <w:t xml:space="preserve"> is a combinatorial optimization and integer programming problem which asks, "What is the optimal set of routes for a fleet of vehicles to traverse </w:t>
+      </w:r>
       <w:proofErr w:type="gramStart"/>
       <w:r>
         <w:rPr>
@@ -1143,108 +1954,54 @@
           <w:color w:val="000000" w:themeColor="text1"/>
           <w:shd w:val="clear" w:color="auto" w:fill="FFFFFF"/>
         </w:rPr>
-        <w:t xml:space="preserve"> meet requirements of customers or corporations.</w:t>
-      </w:r>
-    </w:p>
-    <w:p>
-      <w:pPr>
-        <w:rPr>
-          <w:rFonts w:ascii="Arial" w:hAnsi="Arial" w:cs="Arial"/>
-          <w:color w:val="000000" w:themeColor="text1"/>
-          <w:shd w:val="clear" w:color="auto" w:fill="FFFFFF"/>
-        </w:rPr>
-      </w:pPr>
-      <w:r>
-        <w:rPr>
-          <w:rFonts w:ascii="Arial" w:hAnsi="Arial" w:cs="Arial"/>
-          <w:color w:val="000000" w:themeColor="text1"/>
-          <w:shd w:val="clear" w:color="auto" w:fill="FFFFFF"/>
-        </w:rPr>
-        <w:t xml:space="preserve">Genetic Algorithm - </w:t>
-      </w:r>
-      <w:r>
-        <w:rPr>
-          <w:rFonts w:ascii="Arial" w:hAnsi="Arial" w:cs="Arial"/>
-          <w:color w:val="000000" w:themeColor="text1"/>
-          <w:shd w:val="clear" w:color="auto" w:fill="FFFFFF"/>
-        </w:rPr>
-        <w:t>is a method for solving both constrained and unconstrained optimization problems that is based on natural selection, the process that drives biological evolution.</w:t>
-      </w:r>
-    </w:p>
-    <w:p>
-      <w:pPr>
-        <w:rPr>
-          <w:rFonts w:ascii="Arial" w:hAnsi="Arial" w:cs="Arial"/>
-          <w:color w:val="000000" w:themeColor="text1"/>
-          <w:shd w:val="clear" w:color="auto" w:fill="FFFFFF"/>
-        </w:rPr>
-      </w:pPr>
-      <w:r>
-        <w:rPr>
-          <w:rFonts w:ascii="Arial" w:hAnsi="Arial" w:cs="Arial"/>
-          <w:color w:val="000000" w:themeColor="text1"/>
-          <w:shd w:val="clear" w:color="auto" w:fill="FFFFFF"/>
-        </w:rPr>
-        <w:t>The vehicle routing problem (VRP)</w:t>
-      </w:r>
-      <w:r>
-        <w:rPr>
-          <w:rFonts w:ascii="Arial" w:hAnsi="Arial" w:cs="Arial"/>
-          <w:color w:val="000000" w:themeColor="text1"/>
-          <w:shd w:val="clear" w:color="auto" w:fill="FFFFFF"/>
-        </w:rPr>
-        <w:t xml:space="preserve"> -</w:t>
-      </w:r>
-      <w:r>
-        <w:rPr>
-          <w:rFonts w:ascii="Arial" w:hAnsi="Arial" w:cs="Arial"/>
-          <w:color w:val="000000" w:themeColor="text1"/>
-          <w:shd w:val="clear" w:color="auto" w:fill="FFFFFF"/>
-        </w:rPr>
-        <w:t xml:space="preserve"> is a combinatorial optimization and integer programming problem which asks, "What is the optimal set of routes for a fleet of vehicles to traverse </w:t>
-      </w:r>
-      <w:proofErr w:type="gramStart"/>
-      <w:r>
-        <w:rPr>
-          <w:rFonts w:ascii="Arial" w:hAnsi="Arial" w:cs="Arial"/>
-          <w:color w:val="000000" w:themeColor="text1"/>
-          <w:shd w:val="clear" w:color="auto" w:fill="FFFFFF"/>
-        </w:rPr>
-        <w:t>in order to</w:t>
-      </w:r>
-      <w:proofErr w:type="gramEnd"/>
-      <w:r>
-        <w:rPr>
-          <w:rFonts w:ascii="Arial" w:hAnsi="Arial" w:cs="Arial"/>
-          <w:color w:val="000000" w:themeColor="text1"/>
-          <w:shd w:val="clear" w:color="auto" w:fill="FFFFFF"/>
-        </w:rPr>
         <w:t xml:space="preserve"> deliver to a given set of customers?".</w:t>
       </w:r>
     </w:p>
     <w:p>
       <w:pPr>
-        <w:rPr>
-          <w:rFonts w:ascii="Arial" w:hAnsi="Arial" w:cs="Arial"/>
-          <w:color w:val="000000" w:themeColor="text1"/>
-          <w:shd w:val="clear" w:color="auto" w:fill="FFFFFF"/>
-        </w:rPr>
-      </w:pPr>
-      <w:r>
-        <w:rPr>
-          <w:rFonts w:ascii="Arial" w:hAnsi="Arial" w:cs="Arial"/>
-          <w:color w:val="000000" w:themeColor="text1"/>
-          <w:shd w:val="clear" w:color="auto" w:fill="FFFFFF"/>
-        </w:rPr>
-        <w:t xml:space="preserve">travelling salesman problem - </w:t>
-      </w:r>
-      <w:r>
-        <w:rPr>
-          <w:rFonts w:ascii="Arial" w:hAnsi="Arial" w:cs="Arial"/>
-          <w:color w:val="000000" w:themeColor="text1"/>
-          <w:shd w:val="clear" w:color="auto" w:fill="FFFFFF"/>
-        </w:rPr>
-        <w:t>a mathematical problem in which one tries to find the shortest route that passes through each of a set of points once and only once.</w:t>
+        <w:spacing w:line="360" w:lineRule="auto"/>
+        <w:ind w:firstLine="720"/>
+        <w:jc w:val="both"/>
+        <w:rPr>
+          <w:rFonts w:ascii="Arial" w:hAnsi="Arial" w:cs="Arial"/>
+          <w:color w:val="000000" w:themeColor="text1"/>
+          <w:shd w:val="clear" w:color="auto" w:fill="FFFFFF"/>
+        </w:rPr>
+      </w:pPr>
+      <w:r>
+        <w:rPr>
+          <w:rFonts w:ascii="Arial" w:hAnsi="Arial" w:cs="Arial"/>
+          <w:i/>
+          <w:color w:val="000000" w:themeColor="text1"/>
+          <w:shd w:val="clear" w:color="auto" w:fill="FFFFFF"/>
+        </w:rPr>
+        <w:t>travelling salesman problem</w:t>
+      </w:r>
+      <w:r>
+        <w:rPr>
+          <w:rFonts w:ascii="Arial" w:hAnsi="Arial" w:cs="Arial"/>
+          <w:color w:val="000000" w:themeColor="text1"/>
+          <w:shd w:val="clear" w:color="auto" w:fill="FFFFFF"/>
+        </w:rPr>
+        <w:t xml:space="preserve"> - </w:t>
+      </w:r>
+      <w:r>
+        <w:rPr>
+          <w:rFonts w:ascii="Arial" w:hAnsi="Arial" w:cs="Arial"/>
+          <w:color w:val="000000" w:themeColor="text1"/>
+          <w:shd w:val="clear" w:color="auto" w:fill="FFFFFF"/>
+        </w:rPr>
+        <w:t>a mathematical problem in which one tries to find the shortest route that passes through e</w:t>
+      </w:r>
+      <w:bookmarkStart w:id="1" w:name="_GoBack"/>
+      <w:bookmarkEnd w:id="1"/>
+      <w:r>
+        <w:rPr>
+          <w:rFonts w:ascii="Arial" w:hAnsi="Arial" w:cs="Arial"/>
+          <w:color w:val="000000" w:themeColor="text1"/>
+          <w:shd w:val="clear" w:color="auto" w:fill="FFFFFF"/>
+        </w:rPr>
+        <w:t>ach of a set of points once and only once.</w:t>
       </w:r>
     </w:p>
     <w:sectPr>
@@ -1776,6 +2533,28 @@
     <w:name w:val="Normal"/>
     <w:qFormat/>
   </w:style>
+  <w:style w:type="paragraph" w:styleId="Heading1">
+    <w:name w:val="heading 1"/>
+    <w:basedOn w:val="Normal"/>
+    <w:next w:val="Normal"/>
+    <w:link w:val="Heading1Char"/>
+    <w:uiPriority w:val="9"/>
+    <w:qFormat/>
+    <w:rsid w:val="0067247A"/>
+    <w:pPr>
+      <w:keepNext/>
+      <w:keepLines/>
+      <w:spacing w:before="240" w:after="0" w:line="276" w:lineRule="auto"/>
+      <w:jc w:val="center"/>
+      <w:outlineLvl w:val="0"/>
+    </w:pPr>
+    <w:rPr>
+      <w:rFonts w:ascii="Arial" w:eastAsiaTheme="majorEastAsia" w:hAnsi="Arial" w:cstheme="majorBidi"/>
+      <w:b/>
+      <w:sz w:val="24"/>
+      <w:szCs w:val="32"/>
+    </w:rPr>
+  </w:style>
   <w:style w:type="character" w:default="1" w:styleId="DefaultParagraphFont">
     <w:name w:val="Default Paragraph Font"/>
     <w:uiPriority w:val="1"/>
@@ -1816,6 +2595,19 @@
     </w:pPr>
     <w:rPr>
       <w:rFonts w:eastAsiaTheme="minorEastAsia"/>
+    </w:rPr>
+  </w:style>
+  <w:style w:type="character" w:customStyle="1" w:styleId="Heading1Char">
+    <w:name w:val="Heading 1 Char"/>
+    <w:basedOn w:val="DefaultParagraphFont"/>
+    <w:link w:val="Heading1"/>
+    <w:uiPriority w:val="9"/>
+    <w:rsid w:val="0067247A"/>
+    <w:rPr>
+      <w:rFonts w:ascii="Arial" w:eastAsiaTheme="majorEastAsia" w:hAnsi="Arial" w:cstheme="majorBidi"/>
+      <w:b/>
+      <w:sz w:val="24"/>
+      <w:szCs w:val="32"/>
     </w:rPr>
   </w:style>
 </w:styles>

</xml_diff>